<commit_message>
new file:   Documents/weekly report/Sanghyun Lee/Weekly report_SangHyun-Lee_20120510.docx
</commit_message>
<xml_diff>
--- a/Documents/weekly report/Team/Weekly report_Lemonade_20120510.docx
+++ b/Documents/weekly report/Team/Weekly report_Lemonade_20120510.docx
@@ -2,7 +2,13 @@
 <file path=word/document.xml><?xml version="1.0" encoding="utf-8"?>
 <w:document xmlns:ve="http://schemas.openxmlformats.org/markup-compatibility/2006" xmlns:o="urn:schemas-microsoft-com:office:office" xmlns:r="http://schemas.openxmlformats.org/officeDocument/2006/relationships" xmlns:m="http://schemas.openxmlformats.org/officeDocument/2006/math" xmlns:v="urn:schemas-microsoft-com:vml" xmlns:wp="http://schemas.openxmlformats.org/drawingml/2006/wordprocessingDrawing" xmlns:w10="urn:schemas-microsoft-com:office:word" xmlns:w="http://schemas.openxmlformats.org/wordprocessingml/2006/main" xmlns:wne="http://schemas.microsoft.com/office/word/2006/wordml">
   <w:body>
-    <w:p/>
+    <w:p>
+      <w:pPr>
+        <w:rPr>
+          <w:rFonts w:asciiTheme="majorHAnsi" w:eastAsiaTheme="majorHAnsi" w:hAnsiTheme="majorHAnsi" w:hint="eastAsia"/>
+        </w:rPr>
+      </w:pPr>
+    </w:p>
     <w:tbl>
       <w:tblPr>
         <w:tblW w:w="10221" w:type="dxa"/>
@@ -49,15 +55,15 @@
               <w:autoSpaceDN/>
               <w:jc w:val="center"/>
               <w:rPr>
-                <w:rFonts w:hAnsi="바탕" w:cs="굴림"/>
-                <w:color w:val="000000"/>
-                <w:kern w:val="0"/>
-                <w:szCs w:val="20"/>
-              </w:rPr>
-            </w:pPr>
-            <w:r>
-              <w:rPr>
-                <w:rFonts w:hAnsi="바탕" w:cs="굴림" w:hint="eastAsia"/>
+                <w:rFonts w:asciiTheme="majorHAnsi" w:eastAsiaTheme="majorHAnsi" w:hAnsiTheme="majorHAnsi" w:cs="굴림"/>
+                <w:color w:val="000000"/>
+                <w:kern w:val="0"/>
+                <w:szCs w:val="20"/>
+              </w:rPr>
+            </w:pPr>
+            <w:r>
+              <w:rPr>
+                <w:rFonts w:asciiTheme="majorHAnsi" w:eastAsiaTheme="majorHAnsi" w:hAnsiTheme="majorHAnsi" w:cs="굴림" w:hint="eastAsia"/>
                 <w:b/>
                 <w:color w:val="000000"/>
                 <w:kern w:val="0"/>
@@ -77,16 +83,16 @@
             <w:pPr>
               <w:jc w:val="center"/>
               <w:rPr>
-                <w:rFonts w:hAnsi="바탕" w:cs="굴림"/>
-                <w:b/>
-                <w:color w:val="000000"/>
-                <w:kern w:val="0"/>
-                <w:szCs w:val="20"/>
-              </w:rPr>
-            </w:pPr>
-            <w:r>
-              <w:rPr>
-                <w:rFonts w:hAnsi="바탕" w:cs="굴림" w:hint="eastAsia"/>
+                <w:rFonts w:asciiTheme="majorHAnsi" w:eastAsiaTheme="majorHAnsi" w:hAnsiTheme="majorHAnsi" w:cs="굴림"/>
+                <w:b/>
+                <w:color w:val="000000"/>
+                <w:kern w:val="0"/>
+                <w:szCs w:val="20"/>
+              </w:rPr>
+            </w:pPr>
+            <w:r>
+              <w:rPr>
+                <w:rFonts w:asciiTheme="majorHAnsi" w:eastAsiaTheme="majorHAnsi" w:hAnsiTheme="majorHAnsi" w:cs="굴림" w:hint="eastAsia"/>
                 <w:b/>
                 <w:color w:val="000000"/>
                 <w:kern w:val="0"/>
@@ -110,15 +116,15 @@
               <w:autoSpaceDN/>
               <w:jc w:val="center"/>
               <w:rPr>
-                <w:rFonts w:hAnsi="바탕" w:cs="굴림"/>
-                <w:color w:val="000000"/>
-                <w:kern w:val="0"/>
-                <w:szCs w:val="20"/>
-              </w:rPr>
-            </w:pPr>
-            <w:r>
-              <w:rPr>
-                <w:rFonts w:hAnsi="바탕" w:cs="굴림" w:hint="eastAsia"/>
+                <w:rFonts w:asciiTheme="majorHAnsi" w:eastAsiaTheme="majorHAnsi" w:hAnsiTheme="majorHAnsi" w:cs="굴림"/>
+                <w:color w:val="000000"/>
+                <w:kern w:val="0"/>
+                <w:szCs w:val="20"/>
+              </w:rPr>
+            </w:pPr>
+            <w:r>
+              <w:rPr>
+                <w:rFonts w:asciiTheme="majorHAnsi" w:eastAsiaTheme="majorHAnsi" w:hAnsiTheme="majorHAnsi" w:cs="굴림" w:hint="eastAsia"/>
                 <w:b/>
                 <w:color w:val="000000"/>
                 <w:kern w:val="0"/>
@@ -142,7 +148,7 @@
               <w:autoSpaceDN/>
               <w:jc w:val="center"/>
               <w:rPr>
-                <w:rFonts w:hAnsi="바탕" w:cs="굴림"/>
+                <w:rFonts w:asciiTheme="majorHAnsi" w:eastAsiaTheme="majorHAnsi" w:hAnsiTheme="majorHAnsi" w:cs="굴림"/>
                 <w:color w:val="000000"/>
                 <w:kern w:val="0"/>
                 <w:szCs w:val="20"/>
@@ -169,7 +175,7 @@
               <w:autoSpaceDN/>
               <w:jc w:val="center"/>
               <w:rPr>
-                <w:rFonts w:hAnsi="바탕" w:cs="굴림"/>
+                <w:rFonts w:asciiTheme="majorHAnsi" w:eastAsiaTheme="majorHAnsi" w:hAnsiTheme="majorHAnsi" w:cs="굴림"/>
                 <w:b/>
                 <w:color w:val="000000"/>
                 <w:kern w:val="0"/>
@@ -188,7 +194,7 @@
             <w:pPr>
               <w:jc w:val="center"/>
               <w:rPr>
-                <w:rFonts w:hAnsi="바탕" w:cs="굴림"/>
+                <w:rFonts w:asciiTheme="majorHAnsi" w:eastAsiaTheme="majorHAnsi" w:hAnsiTheme="majorHAnsi" w:cs="굴림"/>
                 <w:color w:val="000000"/>
                 <w:kern w:val="0"/>
                 <w:szCs w:val="20"/>
@@ -210,15 +216,15 @@
               <w:autoSpaceDN/>
               <w:jc w:val="center"/>
               <w:rPr>
-                <w:rFonts w:hAnsi="바탕" w:cs="굴림"/>
-                <w:color w:val="000000"/>
-                <w:kern w:val="0"/>
-                <w:szCs w:val="20"/>
-              </w:rPr>
-            </w:pPr>
-            <w:r>
-              <w:rPr>
-                <w:rFonts w:hAnsi="바탕" w:cs="굴림" w:hint="eastAsia"/>
+                <w:rFonts w:asciiTheme="majorHAnsi" w:eastAsiaTheme="majorHAnsi" w:hAnsiTheme="majorHAnsi" w:cs="굴림"/>
+                <w:color w:val="000000"/>
+                <w:kern w:val="0"/>
+                <w:szCs w:val="20"/>
+              </w:rPr>
+            </w:pPr>
+            <w:r>
+              <w:rPr>
+                <w:rFonts w:asciiTheme="majorHAnsi" w:eastAsiaTheme="majorHAnsi" w:hAnsiTheme="majorHAnsi" w:cs="굴림" w:hint="eastAsia"/>
                 <w:b/>
                 <w:color w:val="000000"/>
                 <w:kern w:val="0"/>
@@ -242,15 +248,15 @@
               <w:autoSpaceDN/>
               <w:jc w:val="center"/>
               <w:rPr>
-                <w:rFonts w:hAnsi="바탕" w:cs="굴림"/>
-                <w:color w:val="000000"/>
-                <w:kern w:val="0"/>
-                <w:szCs w:val="20"/>
-              </w:rPr>
-            </w:pPr>
-            <w:r>
-              <w:rPr>
-                <w:rFonts w:hAnsi="바탕" w:cs="굴림" w:hint="eastAsia"/>
+                <w:rFonts w:asciiTheme="majorHAnsi" w:eastAsiaTheme="majorHAnsi" w:hAnsiTheme="majorHAnsi" w:cs="굴림"/>
+                <w:color w:val="000000"/>
+                <w:kern w:val="0"/>
+                <w:szCs w:val="20"/>
+              </w:rPr>
+            </w:pPr>
+            <w:r>
+              <w:rPr>
+                <w:rFonts w:asciiTheme="majorHAnsi" w:eastAsiaTheme="majorHAnsi" w:hAnsiTheme="majorHAnsi" w:cs="굴림" w:hint="eastAsia"/>
                 <w:color w:val="000000"/>
                 <w:kern w:val="0"/>
                 <w:szCs w:val="20"/>
@@ -259,7 +265,7 @@
             </w:r>
             <w:r>
               <w:rPr>
-                <w:rFonts w:hAnsi="바탕" w:cs="굴림" w:hint="eastAsia"/>
+                <w:rFonts w:asciiTheme="majorHAnsi" w:eastAsiaTheme="majorHAnsi" w:hAnsiTheme="majorHAnsi" w:cs="굴림" w:hint="eastAsia"/>
                 <w:color w:val="000000"/>
                 <w:kern w:val="0"/>
                 <w:szCs w:val="20"/>
@@ -268,7 +274,7 @@
             </w:r>
             <w:r>
               <w:rPr>
-                <w:rFonts w:hAnsi="바탕" w:cs="굴림" w:hint="eastAsia"/>
+                <w:rFonts w:asciiTheme="majorHAnsi" w:eastAsiaTheme="majorHAnsi" w:hAnsiTheme="majorHAnsi" w:cs="굴림" w:hint="eastAsia"/>
                 <w:color w:val="000000"/>
                 <w:kern w:val="0"/>
                 <w:szCs w:val="20"/>
@@ -277,7 +283,7 @@
             </w:r>
             <w:r>
               <w:rPr>
-                <w:rFonts w:hAnsi="바탕" w:cs="굴림" w:hint="eastAsia"/>
+                <w:rFonts w:asciiTheme="majorHAnsi" w:eastAsiaTheme="majorHAnsi" w:hAnsiTheme="majorHAnsi" w:cs="굴림" w:hint="eastAsia"/>
                 <w:color w:val="000000"/>
                 <w:kern w:val="0"/>
                 <w:szCs w:val="20"/>
@@ -286,7 +292,7 @@
             </w:r>
             <w:r>
               <w:rPr>
-                <w:rFonts w:hAnsi="바탕" w:cs="굴림" w:hint="eastAsia"/>
+                <w:rFonts w:asciiTheme="majorHAnsi" w:eastAsiaTheme="majorHAnsi" w:hAnsiTheme="majorHAnsi" w:cs="굴림" w:hint="eastAsia"/>
                 <w:color w:val="000000"/>
                 <w:kern w:val="0"/>
                 <w:szCs w:val="20"/>
@@ -295,7 +301,7 @@
             </w:r>
             <w:r>
               <w:rPr>
-                <w:rFonts w:hAnsi="바탕" w:cs="굴림" w:hint="eastAsia"/>
+                <w:rFonts w:asciiTheme="majorHAnsi" w:eastAsiaTheme="majorHAnsi" w:hAnsiTheme="majorHAnsi" w:cs="굴림" w:hint="eastAsia"/>
                 <w:color w:val="000000"/>
                 <w:kern w:val="0"/>
                 <w:szCs w:val="20"/>
@@ -304,7 +310,7 @@
             </w:r>
             <w:r>
               <w:rPr>
-                <w:rFonts w:hAnsi="바탕" w:cs="굴림" w:hint="eastAsia"/>
+                <w:rFonts w:asciiTheme="majorHAnsi" w:eastAsiaTheme="majorHAnsi" w:hAnsiTheme="majorHAnsi" w:cs="굴림" w:hint="eastAsia"/>
                 <w:color w:val="000000"/>
                 <w:kern w:val="0"/>
                 <w:szCs w:val="20"/>
@@ -313,7 +319,7 @@
             </w:r>
             <w:r>
               <w:rPr>
-                <w:rFonts w:hAnsi="바탕" w:cs="굴림" w:hint="eastAsia"/>
+                <w:rFonts w:asciiTheme="majorHAnsi" w:eastAsiaTheme="majorHAnsi" w:hAnsiTheme="majorHAnsi" w:cs="굴림" w:hint="eastAsia"/>
                 <w:color w:val="000000"/>
                 <w:kern w:val="0"/>
                 <w:szCs w:val="20"/>
@@ -341,15 +347,15 @@
               <w:ind w:left="135"/>
               <w:jc w:val="center"/>
               <w:rPr>
-                <w:rFonts w:hAnsi="바탕" w:cs="굴림"/>
-                <w:color w:val="000000"/>
-                <w:kern w:val="0"/>
-                <w:szCs w:val="20"/>
-              </w:rPr>
-            </w:pPr>
-            <w:r>
-              <w:rPr>
-                <w:rFonts w:hAnsi="바탕" w:cs="굴림" w:hint="eastAsia"/>
+                <w:rFonts w:asciiTheme="majorHAnsi" w:eastAsiaTheme="majorHAnsi" w:hAnsiTheme="majorHAnsi" w:cs="굴림"/>
+                <w:color w:val="000000"/>
+                <w:kern w:val="0"/>
+                <w:szCs w:val="20"/>
+              </w:rPr>
+            </w:pPr>
+            <w:r>
+              <w:rPr>
+                <w:rFonts w:asciiTheme="majorHAnsi" w:eastAsiaTheme="majorHAnsi" w:hAnsiTheme="majorHAnsi" w:cs="굴림" w:hint="eastAsia"/>
                 <w:b/>
                 <w:color w:val="000000"/>
                 <w:kern w:val="0"/>
@@ -370,18 +376,18 @@
               <w:wordWrap/>
               <w:autoSpaceDE/>
               <w:autoSpaceDN/>
-              <w:ind w:firstLineChars="100" w:firstLine="196"/>
-              <w:rPr>
-                <w:rFonts w:hAnsi="바탕" w:cs="굴림"/>
-                <w:b/>
-                <w:color w:val="000000"/>
-                <w:kern w:val="0"/>
-                <w:szCs w:val="20"/>
-              </w:rPr>
-            </w:pPr>
-            <w:r>
-              <w:rPr>
-                <w:rFonts w:hAnsi="바탕" w:cs="굴림" w:hint="eastAsia"/>
+              <w:ind w:firstLineChars="100" w:firstLine="200"/>
+              <w:rPr>
+                <w:rFonts w:asciiTheme="majorHAnsi" w:eastAsiaTheme="majorHAnsi" w:hAnsiTheme="majorHAnsi" w:cs="굴림"/>
+                <w:b/>
+                <w:color w:val="000000"/>
+                <w:kern w:val="0"/>
+                <w:szCs w:val="20"/>
+              </w:rPr>
+            </w:pPr>
+            <w:r>
+              <w:rPr>
+                <w:rFonts w:asciiTheme="majorHAnsi" w:eastAsiaTheme="majorHAnsi" w:hAnsiTheme="majorHAnsi" w:cs="굴림" w:hint="eastAsia"/>
                 <w:b/>
                 <w:color w:val="000000"/>
                 <w:kern w:val="0"/>
@@ -401,15 +407,15 @@
               <w:autoSpaceDE/>
               <w:autoSpaceDN/>
               <w:rPr>
-                <w:rFonts w:hAnsi="바탕" w:cs="굴림"/>
-                <w:color w:val="000000"/>
-                <w:kern w:val="0"/>
-                <w:szCs w:val="20"/>
-              </w:rPr>
-            </w:pPr>
-            <w:r>
-              <w:rPr>
-                <w:rFonts w:hAnsi="바탕" w:cs="굴림" w:hint="eastAsia"/>
+                <w:rFonts w:asciiTheme="majorHAnsi" w:eastAsiaTheme="majorHAnsi" w:hAnsiTheme="majorHAnsi" w:cs="굴림"/>
+                <w:color w:val="000000"/>
+                <w:kern w:val="0"/>
+                <w:szCs w:val="20"/>
+              </w:rPr>
+            </w:pPr>
+            <w:r>
+              <w:rPr>
+                <w:rFonts w:asciiTheme="majorHAnsi" w:eastAsiaTheme="majorHAnsi" w:hAnsiTheme="majorHAnsi" w:cs="굴림" w:hint="eastAsia"/>
                 <w:color w:val="000000"/>
                 <w:kern w:val="0"/>
                 <w:szCs w:val="20"/>
@@ -418,7 +424,7 @@
             </w:r>
             <w:r>
               <w:rPr>
-                <w:rFonts w:hAnsi="바탕" w:cs="굴림" w:hint="eastAsia"/>
+                <w:rFonts w:asciiTheme="majorHAnsi" w:eastAsiaTheme="majorHAnsi" w:hAnsiTheme="majorHAnsi" w:cs="굴림" w:hint="eastAsia"/>
                 <w:color w:val="000000"/>
                 <w:kern w:val="0"/>
                 <w:szCs w:val="20"/>
@@ -427,7 +433,7 @@
             </w:r>
             <w:r>
               <w:rPr>
-                <w:rFonts w:hAnsi="바탕" w:cs="굴림" w:hint="eastAsia"/>
+                <w:rFonts w:asciiTheme="majorHAnsi" w:eastAsiaTheme="majorHAnsi" w:hAnsiTheme="majorHAnsi" w:cs="굴림" w:hint="eastAsia"/>
                 <w:color w:val="000000"/>
                 <w:kern w:val="0"/>
                 <w:szCs w:val="20"/>
@@ -446,15 +452,15 @@
               <w:autoSpaceDE/>
               <w:autoSpaceDN/>
               <w:rPr>
-                <w:rFonts w:hAnsi="바탕" w:cs="굴림"/>
-                <w:color w:val="000000"/>
-                <w:kern w:val="0"/>
-                <w:szCs w:val="20"/>
-              </w:rPr>
-            </w:pPr>
-            <w:r>
-              <w:rPr>
-                <w:rFonts w:hAnsi="바탕" w:cs="굴림" w:hint="eastAsia"/>
+                <w:rFonts w:asciiTheme="majorHAnsi" w:eastAsiaTheme="majorHAnsi" w:hAnsiTheme="majorHAnsi" w:cs="굴림"/>
+                <w:color w:val="000000"/>
+                <w:kern w:val="0"/>
+                <w:szCs w:val="20"/>
+              </w:rPr>
+            </w:pPr>
+            <w:r>
+              <w:rPr>
+                <w:rFonts w:asciiTheme="majorHAnsi" w:eastAsiaTheme="majorHAnsi" w:hAnsiTheme="majorHAnsi" w:cs="굴림" w:hint="eastAsia"/>
                 <w:color w:val="000000"/>
                 <w:kern w:val="0"/>
                 <w:szCs w:val="20"/>
@@ -468,34 +474,24 @@
               <w:wordWrap/>
               <w:autoSpaceDE/>
               <w:autoSpaceDN/>
-              <w:ind w:firstLineChars="100" w:firstLine="196"/>
-              <w:rPr>
-                <w:rFonts w:hAnsi="바탕" w:cs="굴림"/>
-                <w:b/>
-                <w:color w:val="000000"/>
-                <w:kern w:val="0"/>
-                <w:szCs w:val="20"/>
-              </w:rPr>
-            </w:pPr>
-            <w:r>
-              <w:rPr>
-                <w:rFonts w:hAnsi="바탕" w:cs="굴림" w:hint="eastAsia"/>
-                <w:b/>
-                <w:color w:val="000000"/>
-                <w:kern w:val="0"/>
-                <w:szCs w:val="20"/>
-              </w:rPr>
-              <w:t>개별</w:t>
-            </w:r>
-            <w:r>
-              <w:rPr>
-                <w:rFonts w:hAnsi="바탕" w:cs="굴림" w:hint="eastAsia"/>
-                <w:b/>
-                <w:color w:val="000000"/>
-                <w:kern w:val="0"/>
-                <w:szCs w:val="20"/>
-              </w:rPr>
-              <w:t>임무</w:t>
+              <w:ind w:firstLineChars="100" w:firstLine="200"/>
+              <w:rPr>
+                <w:rFonts w:asciiTheme="majorHAnsi" w:eastAsiaTheme="majorHAnsi" w:hAnsiTheme="majorHAnsi" w:cs="굴림"/>
+                <w:b/>
+                <w:color w:val="000000"/>
+                <w:kern w:val="0"/>
+                <w:szCs w:val="20"/>
+              </w:rPr>
+            </w:pPr>
+            <w:r>
+              <w:rPr>
+                <w:rFonts w:asciiTheme="majorHAnsi" w:eastAsiaTheme="majorHAnsi" w:hAnsiTheme="majorHAnsi" w:cs="굴림" w:hint="eastAsia"/>
+                <w:b/>
+                <w:color w:val="000000"/>
+                <w:kern w:val="0"/>
+                <w:szCs w:val="20"/>
+              </w:rPr>
+              <w:t>개별임무</w:t>
             </w:r>
           </w:p>
           <w:p>
@@ -509,7 +505,7 @@
               <w:autoSpaceDE/>
               <w:autoSpaceDN/>
               <w:rPr>
-                <w:rFonts w:hAnsi="바탕" w:cs="굴림"/>
+                <w:rFonts w:asciiTheme="majorHAnsi" w:eastAsiaTheme="majorHAnsi" w:hAnsiTheme="majorHAnsi" w:cs="굴림"/>
                 <w:color w:val="000000"/>
                 <w:kern w:val="0"/>
                 <w:szCs w:val="20"/>
@@ -518,7 +514,7 @@
             <w:proofErr w:type="spellStart"/>
             <w:r>
               <w:rPr>
-                <w:rFonts w:hAnsi="바탕" w:cs="굴림" w:hint="eastAsia"/>
+                <w:rFonts w:asciiTheme="majorHAnsi" w:eastAsiaTheme="majorHAnsi" w:hAnsiTheme="majorHAnsi" w:cs="굴림" w:hint="eastAsia"/>
                 <w:color w:val="000000"/>
                 <w:kern w:val="0"/>
                 <w:szCs w:val="20"/>
@@ -528,7 +524,7 @@
             <w:proofErr w:type="spellEnd"/>
             <w:r>
               <w:rPr>
-                <w:rFonts w:hAnsi="바탕" w:cs="굴림" w:hint="eastAsia"/>
+                <w:rFonts w:asciiTheme="majorHAnsi" w:eastAsiaTheme="majorHAnsi" w:hAnsiTheme="majorHAnsi" w:cs="굴림" w:hint="eastAsia"/>
                 <w:color w:val="000000"/>
                 <w:kern w:val="0"/>
                 <w:szCs w:val="20"/>
@@ -537,7 +533,7 @@
             </w:r>
             <w:r>
               <w:rPr>
-                <w:rFonts w:hAnsi="바탕" w:cs="굴림" w:hint="eastAsia"/>
+                <w:rFonts w:asciiTheme="majorHAnsi" w:eastAsiaTheme="majorHAnsi" w:hAnsiTheme="majorHAnsi" w:cs="굴림" w:hint="eastAsia"/>
                 <w:color w:val="000000"/>
                 <w:kern w:val="0"/>
                 <w:szCs w:val="20"/>
@@ -546,7 +542,7 @@
             </w:r>
             <w:r>
               <w:rPr>
-                <w:rFonts w:hAnsi="바탕" w:cs="굴림" w:hint="eastAsia"/>
+                <w:rFonts w:asciiTheme="majorHAnsi" w:eastAsiaTheme="majorHAnsi" w:hAnsiTheme="majorHAnsi" w:cs="굴림" w:hint="eastAsia"/>
                 <w:color w:val="000000"/>
                 <w:kern w:val="0"/>
                 <w:szCs w:val="20"/>
@@ -555,7 +551,7 @@
             </w:r>
             <w:r>
               <w:rPr>
-                <w:rFonts w:hAnsi="바탕" w:cs="굴림" w:hint="eastAsia"/>
+                <w:rFonts w:asciiTheme="majorHAnsi" w:eastAsiaTheme="majorHAnsi" w:hAnsiTheme="majorHAnsi" w:cs="굴림" w:hint="eastAsia"/>
                 <w:b/>
                 <w:color w:val="000000"/>
                 <w:kern w:val="0"/>
@@ -565,7 +561,7 @@
             </w:r>
             <w:r>
               <w:rPr>
-                <w:rFonts w:hAnsi="바탕" w:cs="굴림" w:hint="eastAsia"/>
+                <w:rFonts w:asciiTheme="majorHAnsi" w:eastAsiaTheme="majorHAnsi" w:hAnsiTheme="majorHAnsi" w:cs="굴림" w:hint="eastAsia"/>
                 <w:b/>
                 <w:color w:val="000000"/>
                 <w:kern w:val="0"/>
@@ -575,7 +571,7 @@
             </w:r>
             <w:r>
               <w:rPr>
-                <w:rFonts w:hAnsi="바탕" w:cs="굴림" w:hint="eastAsia"/>
+                <w:rFonts w:asciiTheme="majorHAnsi" w:eastAsiaTheme="majorHAnsi" w:hAnsiTheme="majorHAnsi" w:cs="굴림" w:hint="eastAsia"/>
                 <w:b/>
                 <w:color w:val="000000"/>
                 <w:kern w:val="0"/>
@@ -585,7 +581,7 @@
             </w:r>
             <w:r>
               <w:rPr>
-                <w:rFonts w:hAnsi="바탕" w:cs="굴림" w:hint="eastAsia"/>
+                <w:rFonts w:asciiTheme="majorHAnsi" w:eastAsiaTheme="majorHAnsi" w:hAnsiTheme="majorHAnsi" w:cs="굴림" w:hint="eastAsia"/>
                 <w:b/>
                 <w:color w:val="000000"/>
                 <w:kern w:val="0"/>
@@ -595,7 +591,7 @@
             </w:r>
             <w:r>
               <w:rPr>
-                <w:rFonts w:hAnsi="바탕" w:cs="굴림" w:hint="eastAsia"/>
+                <w:rFonts w:asciiTheme="majorHAnsi" w:eastAsiaTheme="majorHAnsi" w:hAnsiTheme="majorHAnsi" w:cs="굴림" w:hint="eastAsia"/>
                 <w:color w:val="000000"/>
                 <w:kern w:val="0"/>
                 <w:szCs w:val="20"/>
@@ -604,7 +600,7 @@
             </w:r>
             <w:r>
               <w:rPr>
-                <w:rFonts w:hAnsi="바탕" w:cs="굴림" w:hint="eastAsia"/>
+                <w:rFonts w:asciiTheme="majorHAnsi" w:eastAsiaTheme="majorHAnsi" w:hAnsiTheme="majorHAnsi" w:cs="굴림" w:hint="eastAsia"/>
                 <w:color w:val="000000"/>
                 <w:kern w:val="0"/>
                 <w:szCs w:val="20"/>
@@ -623,15 +619,15 @@
               <w:autoSpaceDE/>
               <w:autoSpaceDN/>
               <w:rPr>
-                <w:rFonts w:hAnsi="바탕" w:cs="굴림"/>
-                <w:color w:val="000000"/>
-                <w:kern w:val="0"/>
-                <w:szCs w:val="20"/>
-              </w:rPr>
-            </w:pPr>
-            <w:r>
-              <w:rPr>
-                <w:rFonts w:hAnsi="바탕" w:cs="굴림" w:hint="eastAsia"/>
+                <w:rFonts w:asciiTheme="majorHAnsi" w:eastAsiaTheme="majorHAnsi" w:hAnsiTheme="majorHAnsi" w:cs="굴림"/>
+                <w:color w:val="000000"/>
+                <w:kern w:val="0"/>
+                <w:szCs w:val="20"/>
+              </w:rPr>
+            </w:pPr>
+            <w:r>
+              <w:rPr>
+                <w:rFonts w:asciiTheme="majorHAnsi" w:eastAsiaTheme="majorHAnsi" w:hAnsiTheme="majorHAnsi" w:cs="굴림" w:hint="eastAsia"/>
                 <w:color w:val="000000"/>
                 <w:kern w:val="0"/>
                 <w:szCs w:val="20"/>
@@ -641,7 +637,7 @@
             <w:proofErr w:type="spellStart"/>
             <w:r>
               <w:rPr>
-                <w:rFonts w:hAnsi="바탕" w:cs="굴림" w:hint="eastAsia"/>
+                <w:rFonts w:asciiTheme="majorHAnsi" w:eastAsiaTheme="majorHAnsi" w:hAnsiTheme="majorHAnsi" w:cs="굴림" w:hint="eastAsia"/>
                 <w:color w:val="000000"/>
                 <w:kern w:val="0"/>
                 <w:szCs w:val="20"/>
@@ -651,7 +647,7 @@
             <w:proofErr w:type="spellEnd"/>
             <w:r>
               <w:rPr>
-                <w:rFonts w:hAnsi="바탕" w:cs="굴림" w:hint="eastAsia"/>
+                <w:rFonts w:asciiTheme="majorHAnsi" w:eastAsiaTheme="majorHAnsi" w:hAnsiTheme="majorHAnsi" w:cs="굴림" w:hint="eastAsia"/>
                 <w:color w:val="000000"/>
                 <w:kern w:val="0"/>
                 <w:szCs w:val="20"/>
@@ -660,7 +656,7 @@
             </w:r>
             <w:r>
               <w:rPr>
-                <w:rFonts w:hAnsi="바탕" w:cs="굴림" w:hint="eastAsia"/>
+                <w:rFonts w:asciiTheme="majorHAnsi" w:eastAsiaTheme="majorHAnsi" w:hAnsiTheme="majorHAnsi" w:cs="굴림" w:hint="eastAsia"/>
                 <w:b/>
                 <w:color w:val="000000"/>
                 <w:kern w:val="0"/>
@@ -670,7 +666,7 @@
             </w:r>
             <w:r>
               <w:rPr>
-                <w:rFonts w:hAnsi="바탕" w:cs="굴림" w:hint="eastAsia"/>
+                <w:rFonts w:asciiTheme="majorHAnsi" w:eastAsiaTheme="majorHAnsi" w:hAnsiTheme="majorHAnsi" w:cs="굴림" w:hint="eastAsia"/>
                 <w:b/>
                 <w:color w:val="000000"/>
                 <w:kern w:val="0"/>
@@ -680,7 +676,7 @@
             </w:r>
             <w:r>
               <w:rPr>
-                <w:rFonts w:hAnsi="바탕" w:cs="굴림" w:hint="eastAsia"/>
+                <w:rFonts w:asciiTheme="majorHAnsi" w:eastAsiaTheme="majorHAnsi" w:hAnsiTheme="majorHAnsi" w:cs="굴림" w:hint="eastAsia"/>
                 <w:color w:val="000000"/>
                 <w:kern w:val="0"/>
                 <w:szCs w:val="20"/>
@@ -689,7 +685,7 @@
             </w:r>
             <w:r>
               <w:rPr>
-                <w:rFonts w:hAnsi="바탕" w:cs="굴림" w:hint="eastAsia"/>
+                <w:rFonts w:asciiTheme="majorHAnsi" w:eastAsiaTheme="majorHAnsi" w:hAnsiTheme="majorHAnsi" w:cs="굴림" w:hint="eastAsia"/>
                 <w:color w:val="000000"/>
                 <w:kern w:val="0"/>
                 <w:szCs w:val="20"/>
@@ -698,7 +694,7 @@
             </w:r>
             <w:r>
               <w:rPr>
-                <w:rFonts w:hAnsi="바탕" w:cs="굴림" w:hint="eastAsia"/>
+                <w:rFonts w:asciiTheme="majorHAnsi" w:eastAsiaTheme="majorHAnsi" w:hAnsiTheme="majorHAnsi" w:cs="굴림" w:hint="eastAsia"/>
                 <w:color w:val="000000"/>
                 <w:kern w:val="0"/>
                 <w:szCs w:val="20"/>
@@ -717,15 +713,15 @@
               <w:autoSpaceDE/>
               <w:autoSpaceDN/>
               <w:rPr>
-                <w:rFonts w:hAnsi="바탕" w:cs="굴림"/>
-                <w:color w:val="000000"/>
-                <w:kern w:val="0"/>
-                <w:szCs w:val="20"/>
-              </w:rPr>
-            </w:pPr>
-            <w:r>
-              <w:rPr>
-                <w:rFonts w:hAnsi="바탕" w:cs="굴림" w:hint="eastAsia"/>
+                <w:rFonts w:asciiTheme="majorHAnsi" w:eastAsiaTheme="majorHAnsi" w:hAnsiTheme="majorHAnsi" w:cs="굴림"/>
+                <w:color w:val="000000"/>
+                <w:kern w:val="0"/>
+                <w:szCs w:val="20"/>
+              </w:rPr>
+            </w:pPr>
+            <w:r>
+              <w:rPr>
+                <w:rFonts w:asciiTheme="majorHAnsi" w:eastAsiaTheme="majorHAnsi" w:hAnsiTheme="majorHAnsi" w:cs="굴림" w:hint="eastAsia"/>
                 <w:color w:val="000000"/>
                 <w:kern w:val="0"/>
                 <w:szCs w:val="20"/>
@@ -735,7 +731,7 @@
             <w:proofErr w:type="spellStart"/>
             <w:r>
               <w:rPr>
-                <w:rFonts w:hAnsi="바탕" w:cs="굴림" w:hint="eastAsia"/>
+                <w:rFonts w:asciiTheme="majorHAnsi" w:eastAsiaTheme="majorHAnsi" w:hAnsiTheme="majorHAnsi" w:cs="굴림" w:hint="eastAsia"/>
                 <w:color w:val="000000"/>
                 <w:kern w:val="0"/>
                 <w:szCs w:val="20"/>
@@ -745,7 +741,7 @@
             <w:proofErr w:type="spellEnd"/>
             <w:r>
               <w:rPr>
-                <w:rFonts w:hAnsi="바탕" w:cs="굴림" w:hint="eastAsia"/>
+                <w:rFonts w:asciiTheme="majorHAnsi" w:eastAsiaTheme="majorHAnsi" w:hAnsiTheme="majorHAnsi" w:cs="굴림" w:hint="eastAsia"/>
                 <w:color w:val="000000"/>
                 <w:kern w:val="0"/>
                 <w:szCs w:val="20"/>
@@ -754,7 +750,7 @@
             </w:r>
             <w:r>
               <w:rPr>
-                <w:rFonts w:hAnsi="바탕" w:cs="굴림" w:hint="eastAsia"/>
+                <w:rFonts w:asciiTheme="majorHAnsi" w:eastAsiaTheme="majorHAnsi" w:hAnsiTheme="majorHAnsi" w:cs="굴림" w:hint="eastAsia"/>
                 <w:color w:val="000000"/>
                 <w:kern w:val="0"/>
                 <w:szCs w:val="20"/>
@@ -763,7 +759,7 @@
             </w:r>
             <w:r>
               <w:rPr>
-                <w:rFonts w:hAnsi="바탕" w:cs="굴림" w:hint="eastAsia"/>
+                <w:rFonts w:asciiTheme="majorHAnsi" w:eastAsiaTheme="majorHAnsi" w:hAnsiTheme="majorHAnsi" w:cs="굴림" w:hint="eastAsia"/>
                 <w:b/>
                 <w:color w:val="000000"/>
                 <w:kern w:val="0"/>
@@ -773,7 +769,7 @@
             </w:r>
             <w:r>
               <w:rPr>
-                <w:rFonts w:hAnsi="바탕" w:cs="굴림" w:hint="eastAsia"/>
+                <w:rFonts w:asciiTheme="majorHAnsi" w:eastAsiaTheme="majorHAnsi" w:hAnsiTheme="majorHAnsi" w:cs="굴림" w:hint="eastAsia"/>
                 <w:b/>
                 <w:color w:val="000000"/>
                 <w:kern w:val="0"/>
@@ -783,7 +779,7 @@
             </w:r>
             <w:r>
               <w:rPr>
-                <w:rFonts w:hAnsi="바탕" w:cs="굴림" w:hint="eastAsia"/>
+                <w:rFonts w:asciiTheme="majorHAnsi" w:eastAsiaTheme="majorHAnsi" w:hAnsiTheme="majorHAnsi" w:cs="굴림" w:hint="eastAsia"/>
                 <w:color w:val="000000"/>
                 <w:kern w:val="0"/>
                 <w:szCs w:val="20"/>
@@ -792,7 +788,7 @@
             </w:r>
             <w:r>
               <w:rPr>
-                <w:rFonts w:hAnsi="바탕" w:cs="굴림" w:hint="eastAsia"/>
+                <w:rFonts w:asciiTheme="majorHAnsi" w:eastAsiaTheme="majorHAnsi" w:hAnsiTheme="majorHAnsi" w:cs="굴림" w:hint="eastAsia"/>
                 <w:color w:val="000000"/>
                 <w:kern w:val="0"/>
                 <w:szCs w:val="20"/>
@@ -801,7 +797,7 @@
             </w:r>
             <w:r>
               <w:rPr>
-                <w:rFonts w:hAnsi="바탕" w:cs="굴림" w:hint="eastAsia"/>
+                <w:rFonts w:asciiTheme="majorHAnsi" w:eastAsiaTheme="majorHAnsi" w:hAnsiTheme="majorHAnsi" w:cs="굴림" w:hint="eastAsia"/>
                 <w:color w:val="000000"/>
                 <w:kern w:val="0"/>
                 <w:szCs w:val="20"/>
@@ -810,7 +806,7 @@
             </w:r>
             <w:r>
               <w:rPr>
-                <w:rFonts w:hAnsi="바탕" w:cs="굴림" w:hint="eastAsia"/>
+                <w:rFonts w:asciiTheme="majorHAnsi" w:eastAsiaTheme="majorHAnsi" w:hAnsiTheme="majorHAnsi" w:cs="굴림" w:hint="eastAsia"/>
                 <w:color w:val="000000"/>
                 <w:kern w:val="0"/>
                 <w:szCs w:val="20"/>
@@ -838,16 +834,16 @@
               <w:ind w:left="135"/>
               <w:jc w:val="center"/>
               <w:rPr>
-                <w:rFonts w:hAnsi="바탕" w:cs="굴림"/>
-                <w:b/>
-                <w:color w:val="000000"/>
-                <w:kern w:val="0"/>
-                <w:szCs w:val="20"/>
-              </w:rPr>
-            </w:pPr>
-            <w:r>
-              <w:rPr>
-                <w:rFonts w:hAnsi="바탕" w:cs="굴림" w:hint="eastAsia"/>
+                <w:rFonts w:asciiTheme="majorHAnsi" w:eastAsiaTheme="majorHAnsi" w:hAnsiTheme="majorHAnsi" w:cs="굴림"/>
+                <w:b/>
+                <w:color w:val="000000"/>
+                <w:kern w:val="0"/>
+                <w:szCs w:val="20"/>
+              </w:rPr>
+            </w:pPr>
+            <w:r>
+              <w:rPr>
+                <w:rFonts w:asciiTheme="majorHAnsi" w:eastAsiaTheme="majorHAnsi" w:hAnsiTheme="majorHAnsi" w:cs="굴림" w:hint="eastAsia"/>
                 <w:b/>
                 <w:color w:val="000000"/>
                 <w:kern w:val="0"/>
@@ -857,7 +853,7 @@
             </w:r>
             <w:r>
               <w:rPr>
-                <w:rFonts w:hAnsi="바탕" w:cs="굴림" w:hint="eastAsia"/>
+                <w:rFonts w:asciiTheme="majorHAnsi" w:eastAsiaTheme="majorHAnsi" w:hAnsiTheme="majorHAnsi" w:cs="굴림" w:hint="eastAsia"/>
                 <w:b/>
                 <w:color w:val="000000"/>
                 <w:kern w:val="0"/>
@@ -875,16 +871,16 @@
               <w:ind w:left="135"/>
               <w:jc w:val="center"/>
               <w:rPr>
-                <w:rFonts w:hAnsi="바탕" w:cs="굴림"/>
-                <w:b/>
-                <w:color w:val="000000"/>
-                <w:kern w:val="0"/>
-                <w:szCs w:val="20"/>
-              </w:rPr>
-            </w:pPr>
-            <w:r>
-              <w:rPr>
-                <w:rFonts w:hAnsi="바탕" w:cs="굴림" w:hint="eastAsia"/>
+                <w:rFonts w:asciiTheme="majorHAnsi" w:eastAsiaTheme="majorHAnsi" w:hAnsiTheme="majorHAnsi" w:cs="굴림"/>
+                <w:b/>
+                <w:color w:val="000000"/>
+                <w:kern w:val="0"/>
+                <w:szCs w:val="20"/>
+              </w:rPr>
+            </w:pPr>
+            <w:r>
+              <w:rPr>
+                <w:rFonts w:asciiTheme="majorHAnsi" w:eastAsiaTheme="majorHAnsi" w:hAnsiTheme="majorHAnsi" w:cs="굴림" w:hint="eastAsia"/>
                 <w:b/>
                 <w:color w:val="000000"/>
                 <w:kern w:val="0"/>
@@ -905,18 +901,18 @@
               <w:wordWrap/>
               <w:autoSpaceDE/>
               <w:autoSpaceDN/>
-              <w:ind w:firstLineChars="100" w:firstLine="196"/>
-              <w:rPr>
-                <w:rFonts w:hAnsi="바탕" w:cs="굴림"/>
-                <w:b/>
-                <w:color w:val="000000"/>
-                <w:kern w:val="0"/>
-                <w:szCs w:val="20"/>
-              </w:rPr>
-            </w:pPr>
-            <w:r>
-              <w:rPr>
-                <w:rFonts w:hAnsi="바탕" w:cs="굴림" w:hint="eastAsia"/>
+              <w:ind w:firstLineChars="100" w:firstLine="200"/>
+              <w:rPr>
+                <w:rFonts w:asciiTheme="majorHAnsi" w:eastAsiaTheme="majorHAnsi" w:hAnsiTheme="majorHAnsi" w:cs="굴림"/>
+                <w:b/>
+                <w:color w:val="000000"/>
+                <w:kern w:val="0"/>
+                <w:szCs w:val="20"/>
+              </w:rPr>
+            </w:pPr>
+            <w:r>
+              <w:rPr>
+                <w:rFonts w:asciiTheme="majorHAnsi" w:eastAsiaTheme="majorHAnsi" w:hAnsiTheme="majorHAnsi" w:cs="굴림" w:hint="eastAsia"/>
                 <w:b/>
                 <w:color w:val="000000"/>
                 <w:kern w:val="0"/>
@@ -936,15 +932,15 @@
               <w:autoSpaceDE/>
               <w:autoSpaceDN/>
               <w:rPr>
-                <w:rFonts w:hAnsi="바탕" w:cs="굴림"/>
-                <w:color w:val="000000"/>
-                <w:kern w:val="0"/>
-                <w:szCs w:val="20"/>
-              </w:rPr>
-            </w:pPr>
-            <w:r>
-              <w:rPr>
-                <w:rFonts w:hAnsi="바탕" w:cs="굴림" w:hint="eastAsia"/>
+                <w:rFonts w:asciiTheme="majorHAnsi" w:eastAsiaTheme="majorHAnsi" w:hAnsiTheme="majorHAnsi" w:cs="굴림"/>
+                <w:color w:val="000000"/>
+                <w:kern w:val="0"/>
+                <w:szCs w:val="20"/>
+              </w:rPr>
+            </w:pPr>
+            <w:r>
+              <w:rPr>
+                <w:rFonts w:asciiTheme="majorHAnsi" w:eastAsiaTheme="majorHAnsi" w:hAnsiTheme="majorHAnsi" w:cs="굴림" w:hint="eastAsia"/>
                 <w:color w:val="000000"/>
                 <w:kern w:val="0"/>
                 <w:szCs w:val="20"/>
@@ -953,7 +949,7 @@
             </w:r>
             <w:r>
               <w:rPr>
-                <w:rFonts w:hAnsi="바탕" w:cs="굴림" w:hint="eastAsia"/>
+                <w:rFonts w:asciiTheme="majorHAnsi" w:eastAsiaTheme="majorHAnsi" w:hAnsiTheme="majorHAnsi" w:cs="굴림" w:hint="eastAsia"/>
                 <w:color w:val="000000"/>
                 <w:kern w:val="0"/>
                 <w:szCs w:val="20"/>
@@ -962,7 +958,7 @@
             </w:r>
             <w:r>
               <w:rPr>
-                <w:rFonts w:hAnsi="바탕" w:cs="굴림" w:hint="eastAsia"/>
+                <w:rFonts w:asciiTheme="majorHAnsi" w:eastAsiaTheme="majorHAnsi" w:hAnsiTheme="majorHAnsi" w:cs="굴림" w:hint="eastAsia"/>
                 <w:color w:val="000000"/>
                 <w:kern w:val="0"/>
                 <w:szCs w:val="20"/>
@@ -971,7 +967,7 @@
             </w:r>
             <w:r>
               <w:rPr>
-                <w:rFonts w:hAnsi="바탕" w:cs="굴림" w:hint="eastAsia"/>
+                <w:rFonts w:asciiTheme="majorHAnsi" w:eastAsiaTheme="majorHAnsi" w:hAnsiTheme="majorHAnsi" w:cs="굴림" w:hint="eastAsia"/>
                 <w:color w:val="000000"/>
                 <w:kern w:val="0"/>
                 <w:szCs w:val="20"/>
@@ -980,7 +976,7 @@
             </w:r>
             <w:r>
               <w:rPr>
-                <w:rFonts w:hAnsi="바탕" w:cs="굴림" w:hint="eastAsia"/>
+                <w:rFonts w:asciiTheme="majorHAnsi" w:eastAsiaTheme="majorHAnsi" w:hAnsiTheme="majorHAnsi" w:cs="굴림" w:hint="eastAsia"/>
                 <w:color w:val="000000"/>
                 <w:kern w:val="0"/>
                 <w:szCs w:val="20"/>
@@ -999,15 +995,15 @@
               <w:autoSpaceDE/>
               <w:autoSpaceDN/>
               <w:rPr>
-                <w:rFonts w:hAnsi="바탕" w:cs="굴림"/>
-                <w:color w:val="000000"/>
-                <w:kern w:val="0"/>
-                <w:szCs w:val="20"/>
-              </w:rPr>
-            </w:pPr>
-            <w:r>
-              <w:rPr>
-                <w:rFonts w:hAnsi="바탕" w:cs="굴림" w:hint="eastAsia"/>
+                <w:rFonts w:asciiTheme="majorHAnsi" w:eastAsiaTheme="majorHAnsi" w:hAnsiTheme="majorHAnsi" w:cs="굴림"/>
+                <w:color w:val="000000"/>
+                <w:kern w:val="0"/>
+                <w:szCs w:val="20"/>
+              </w:rPr>
+            </w:pPr>
+            <w:r>
+              <w:rPr>
+                <w:rFonts w:asciiTheme="majorHAnsi" w:eastAsiaTheme="majorHAnsi" w:hAnsiTheme="majorHAnsi" w:cs="굴림" w:hint="eastAsia"/>
                 <w:color w:val="000000"/>
                 <w:kern w:val="0"/>
                 <w:szCs w:val="20"/>
@@ -1016,7 +1012,7 @@
             </w:r>
             <w:r>
               <w:rPr>
-                <w:rFonts w:hAnsi="바탕" w:cs="굴림" w:hint="eastAsia"/>
+                <w:rFonts w:asciiTheme="majorHAnsi" w:eastAsiaTheme="majorHAnsi" w:hAnsiTheme="majorHAnsi" w:cs="굴림" w:hint="eastAsia"/>
                 <w:color w:val="000000"/>
                 <w:kern w:val="0"/>
                 <w:szCs w:val="20"/>
@@ -1025,7 +1021,7 @@
             </w:r>
             <w:r>
               <w:rPr>
-                <w:rFonts w:hAnsi="바탕" w:cs="굴림" w:hint="eastAsia"/>
+                <w:rFonts w:asciiTheme="majorHAnsi" w:eastAsiaTheme="majorHAnsi" w:hAnsiTheme="majorHAnsi" w:cs="굴림" w:hint="eastAsia"/>
                 <w:color w:val="000000"/>
                 <w:kern w:val="0"/>
                 <w:szCs w:val="20"/>
@@ -1039,34 +1035,24 @@
               <w:wordWrap/>
               <w:autoSpaceDE/>
               <w:autoSpaceDN/>
-              <w:ind w:firstLineChars="100" w:firstLine="196"/>
-              <w:rPr>
-                <w:rFonts w:hAnsi="바탕" w:cs="굴림"/>
-                <w:b/>
-                <w:color w:val="000000"/>
-                <w:kern w:val="0"/>
-                <w:szCs w:val="20"/>
-              </w:rPr>
-            </w:pPr>
-            <w:r>
-              <w:rPr>
-                <w:rFonts w:hAnsi="바탕" w:cs="굴림" w:hint="eastAsia"/>
-                <w:b/>
-                <w:color w:val="000000"/>
-                <w:kern w:val="0"/>
-                <w:szCs w:val="20"/>
-              </w:rPr>
-              <w:t>개별</w:t>
-            </w:r>
-            <w:r>
-              <w:rPr>
-                <w:rFonts w:hAnsi="바탕" w:cs="굴림" w:hint="eastAsia"/>
-                <w:b/>
-                <w:color w:val="000000"/>
-                <w:kern w:val="0"/>
-                <w:szCs w:val="20"/>
-              </w:rPr>
-              <w:t>임무</w:t>
+              <w:ind w:firstLineChars="100" w:firstLine="200"/>
+              <w:rPr>
+                <w:rFonts w:asciiTheme="majorHAnsi" w:eastAsiaTheme="majorHAnsi" w:hAnsiTheme="majorHAnsi" w:cs="굴림"/>
+                <w:b/>
+                <w:color w:val="000000"/>
+                <w:kern w:val="0"/>
+                <w:szCs w:val="20"/>
+              </w:rPr>
+            </w:pPr>
+            <w:r>
+              <w:rPr>
+                <w:rFonts w:asciiTheme="majorHAnsi" w:eastAsiaTheme="majorHAnsi" w:hAnsiTheme="majorHAnsi" w:cs="굴림" w:hint="eastAsia"/>
+                <w:b/>
+                <w:color w:val="000000"/>
+                <w:kern w:val="0"/>
+                <w:szCs w:val="20"/>
+              </w:rPr>
+              <w:t>개별임무</w:t>
             </w:r>
           </w:p>
           <w:p>
@@ -1080,7 +1066,7 @@
               <w:autoSpaceDE/>
               <w:autoSpaceDN/>
               <w:rPr>
-                <w:rFonts w:hAnsi="바탕" w:cs="굴림"/>
+                <w:rFonts w:asciiTheme="majorHAnsi" w:eastAsiaTheme="majorHAnsi" w:hAnsiTheme="majorHAnsi" w:cs="굴림"/>
                 <w:color w:val="000000"/>
                 <w:kern w:val="0"/>
                 <w:szCs w:val="20"/>
@@ -1089,7 +1075,7 @@
             <w:proofErr w:type="spellStart"/>
             <w:r>
               <w:rPr>
-                <w:rFonts w:hAnsi="바탕" w:cs="굴림" w:hint="eastAsia"/>
+                <w:rFonts w:asciiTheme="majorHAnsi" w:eastAsiaTheme="majorHAnsi" w:hAnsiTheme="majorHAnsi" w:cs="굴림" w:hint="eastAsia"/>
                 <w:color w:val="000000"/>
                 <w:kern w:val="0"/>
                 <w:szCs w:val="20"/>
@@ -1099,7 +1085,7 @@
             <w:proofErr w:type="spellEnd"/>
             <w:r>
               <w:rPr>
-                <w:rFonts w:hAnsi="바탕" w:cs="굴림" w:hint="eastAsia"/>
+                <w:rFonts w:asciiTheme="majorHAnsi" w:eastAsiaTheme="majorHAnsi" w:hAnsiTheme="majorHAnsi" w:cs="굴림" w:hint="eastAsia"/>
                 <w:color w:val="000000"/>
                 <w:kern w:val="0"/>
                 <w:szCs w:val="20"/>
@@ -1108,16 +1094,64 @@
             </w:r>
             <w:r>
               <w:rPr>
-                <w:rFonts w:hAnsi="바탕" w:cs="굴림" w:hint="eastAsia"/>
-                <w:color w:val="000000"/>
-                <w:kern w:val="0"/>
-                <w:szCs w:val="20"/>
-              </w:rPr>
-              <w:t>크로스컴파일</w:t>
-            </w:r>
-            <w:r>
-              <w:rPr>
-                <w:rFonts w:hAnsi="바탕" w:cs="굴림" w:hint="eastAsia"/>
+                <w:rFonts w:asciiTheme="majorHAnsi" w:eastAsiaTheme="majorHAnsi" w:hAnsiTheme="majorHAnsi" w:cs="굴림" w:hint="eastAsia"/>
+                <w:color w:val="000000"/>
+                <w:kern w:val="0"/>
+                <w:szCs w:val="20"/>
+              </w:rPr>
+              <w:t xml:space="preserve">크로스컴파일 </w:t>
+            </w:r>
+            <w:r>
+              <w:rPr>
+                <w:rFonts w:asciiTheme="majorHAnsi" w:eastAsiaTheme="majorHAnsi" w:hAnsiTheme="majorHAnsi" w:cs="굴림" w:hint="eastAsia"/>
+                <w:color w:val="000000"/>
+                <w:kern w:val="0"/>
+                <w:szCs w:val="20"/>
+              </w:rPr>
+              <w:t>(</w:t>
+            </w:r>
+            <w:r>
+              <w:rPr>
+                <w:rFonts w:asciiTheme="majorHAnsi" w:eastAsiaTheme="majorHAnsi" w:hAnsiTheme="majorHAnsi" w:cs="굴림" w:hint="eastAsia"/>
+                <w:b/>
+                <w:color w:val="000000"/>
+                <w:kern w:val="0"/>
+                <w:szCs w:val="20"/>
+              </w:rPr>
+              <w:t xml:space="preserve">김종욱 </w:t>
+            </w:r>
+            <w:r>
+              <w:rPr>
+                <w:rFonts w:asciiTheme="majorHAnsi" w:eastAsiaTheme="majorHAnsi" w:hAnsiTheme="majorHAnsi" w:cs="굴림" w:hint="eastAsia"/>
+                <w:color w:val="000000"/>
+                <w:kern w:val="0"/>
+                <w:szCs w:val="20"/>
+              </w:rPr>
+              <w:t>13시간</w:t>
+            </w:r>
+            <w:r>
+              <w:rPr>
+                <w:rFonts w:asciiTheme="majorHAnsi" w:eastAsiaTheme="majorHAnsi" w:hAnsiTheme="majorHAnsi" w:cs="굴림" w:hint="eastAsia"/>
+                <w:b/>
+                <w:color w:val="000000"/>
+                <w:kern w:val="0"/>
+                <w:szCs w:val="20"/>
+              </w:rPr>
+              <w:t>, 이</w:t>
+            </w:r>
+            <w:r>
+              <w:rPr>
+                <w:rFonts w:asciiTheme="majorHAnsi" w:eastAsiaTheme="majorHAnsi" w:hAnsiTheme="majorHAnsi" w:cs="굴림" w:hint="eastAsia"/>
+                <w:b/>
+                <w:color w:val="000000"/>
+                <w:kern w:val="0"/>
+                <w:szCs w:val="20"/>
+              </w:rPr>
+              <w:t>윤재</w:t>
+            </w:r>
+            <w:r>
+              <w:rPr>
+                <w:rFonts w:asciiTheme="majorHAnsi" w:eastAsiaTheme="majorHAnsi" w:hAnsiTheme="majorHAnsi" w:cs="굴림" w:hint="eastAsia"/>
                 <w:color w:val="000000"/>
                 <w:kern w:val="0"/>
                 <w:szCs w:val="20"/>
@@ -1126,82 +1160,7 @@
             </w:r>
             <w:r>
               <w:rPr>
-                <w:rFonts w:hAnsi="바탕" w:cs="굴림" w:hint="eastAsia"/>
-                <w:color w:val="000000"/>
-                <w:kern w:val="0"/>
-                <w:szCs w:val="20"/>
-              </w:rPr>
-              <w:t>(</w:t>
-            </w:r>
-            <w:r>
-              <w:rPr>
-                <w:rFonts w:hAnsi="바탕" w:cs="굴림" w:hint="eastAsia"/>
-                <w:b/>
-                <w:color w:val="000000"/>
-                <w:kern w:val="0"/>
-                <w:szCs w:val="20"/>
-              </w:rPr>
-              <w:t xml:space="preserve">김종욱 </w:t>
-            </w:r>
-            <w:r>
-              <w:rPr>
-                <w:rFonts w:hAnsi="바탕" w:cs="굴림" w:hint="eastAsia"/>
-                <w:color w:val="000000"/>
-                <w:kern w:val="0"/>
-                <w:szCs w:val="20"/>
-              </w:rPr>
-              <w:t>1</w:t>
-            </w:r>
-            <w:r>
-              <w:rPr>
-                <w:rFonts w:hAnsi="바탕" w:cs="굴림" w:hint="eastAsia"/>
-                <w:color w:val="000000"/>
-                <w:kern w:val="0"/>
-                <w:szCs w:val="20"/>
-              </w:rPr>
-              <w:t>3</w:t>
-            </w:r>
-            <w:r>
-              <w:rPr>
-                <w:rFonts w:hAnsi="바탕" w:cs="굴림" w:hint="eastAsia"/>
-                <w:color w:val="000000"/>
-                <w:kern w:val="0"/>
-                <w:szCs w:val="20"/>
-              </w:rPr>
-              <w:t>시간</w:t>
-            </w:r>
-            <w:r>
-              <w:rPr>
-                <w:rFonts w:hAnsi="바탕" w:cs="굴림" w:hint="eastAsia"/>
-                <w:b/>
-                <w:color w:val="000000"/>
-                <w:kern w:val="0"/>
-                <w:szCs w:val="20"/>
-              </w:rPr>
-              <w:t>, 이</w:t>
-            </w:r>
-            <w:r>
-              <w:rPr>
-                <w:rFonts w:hAnsi="바탕" w:cs="굴림" w:hint="eastAsia"/>
-                <w:b/>
-                <w:color w:val="000000"/>
-                <w:kern w:val="0"/>
-                <w:szCs w:val="20"/>
-              </w:rPr>
-              <w:t>윤재</w:t>
-            </w:r>
-            <w:r>
-              <w:rPr>
-                <w:rFonts w:hAnsi="바탕" w:cs="굴림" w:hint="eastAsia"/>
-                <w:color w:val="000000"/>
-                <w:kern w:val="0"/>
-                <w:szCs w:val="20"/>
-              </w:rPr>
-              <w:t xml:space="preserve"> </w:t>
-            </w:r>
-            <w:r>
-              <w:rPr>
-                <w:rFonts w:hAnsi="바탕" w:cs="굴림" w:hint="eastAsia"/>
+                <w:rFonts w:asciiTheme="majorHAnsi" w:eastAsiaTheme="majorHAnsi" w:hAnsiTheme="majorHAnsi" w:cs="굴림" w:hint="eastAsia"/>
                 <w:color w:val="000000"/>
                 <w:kern w:val="0"/>
                 <w:szCs w:val="20"/>
@@ -1210,30 +1169,12 @@
             </w:r>
             <w:r>
               <w:rPr>
-                <w:rFonts w:hAnsi="바탕" w:cs="굴림" w:hint="eastAsia"/>
-                <w:color w:val="000000"/>
-                <w:kern w:val="0"/>
-                <w:szCs w:val="20"/>
-              </w:rPr>
-              <w:t xml:space="preserve">시간 </w:t>
-            </w:r>
-            <w:r>
-              <w:rPr>
-                <w:rFonts w:hAnsi="바탕" w:cs="굴림" w:hint="eastAsia"/>
-                <w:color w:val="000000"/>
-                <w:kern w:val="0"/>
-                <w:szCs w:val="20"/>
-              </w:rPr>
-              <w:t>수행</w:t>
-            </w:r>
-            <w:r>
-              <w:rPr>
-                <w:rFonts w:hAnsi="바탕" w:cs="굴림" w:hint="eastAsia"/>
-                <w:color w:val="000000"/>
-                <w:kern w:val="0"/>
-                <w:szCs w:val="20"/>
-              </w:rPr>
-              <w:t>)</w:t>
+                <w:rFonts w:asciiTheme="majorHAnsi" w:eastAsiaTheme="majorHAnsi" w:hAnsiTheme="majorHAnsi" w:cs="굴림" w:hint="eastAsia"/>
+                <w:color w:val="000000"/>
+                <w:kern w:val="0"/>
+                <w:szCs w:val="20"/>
+              </w:rPr>
+              <w:t>시간 수행)</w:t>
             </w:r>
           </w:p>
           <w:p>
@@ -1247,15 +1188,15 @@
               <w:autoSpaceDE/>
               <w:autoSpaceDN/>
               <w:rPr>
-                <w:rFonts w:hAnsi="바탕" w:cs="굴림"/>
-                <w:color w:val="000000"/>
-                <w:kern w:val="0"/>
-                <w:szCs w:val="20"/>
-              </w:rPr>
-            </w:pPr>
-            <w:r>
-              <w:rPr>
-                <w:rFonts w:hAnsi="바탕" w:cs="굴림" w:hint="eastAsia"/>
+                <w:rFonts w:asciiTheme="majorHAnsi" w:eastAsiaTheme="majorHAnsi" w:hAnsiTheme="majorHAnsi" w:cs="굴림"/>
+                <w:color w:val="000000"/>
+                <w:kern w:val="0"/>
+                <w:szCs w:val="20"/>
+              </w:rPr>
+            </w:pPr>
+            <w:r>
+              <w:rPr>
+                <w:rFonts w:asciiTheme="majorHAnsi" w:eastAsiaTheme="majorHAnsi" w:hAnsiTheme="majorHAnsi" w:cs="굴림" w:hint="eastAsia"/>
                 <w:color w:val="000000"/>
                 <w:kern w:val="0"/>
                 <w:szCs w:val="20"/>
@@ -1265,7 +1206,7 @@
             <w:proofErr w:type="spellStart"/>
             <w:r>
               <w:rPr>
-                <w:rFonts w:hAnsi="바탕" w:cs="굴림" w:hint="eastAsia"/>
+                <w:rFonts w:asciiTheme="majorHAnsi" w:eastAsiaTheme="majorHAnsi" w:hAnsiTheme="majorHAnsi" w:cs="굴림" w:hint="eastAsia"/>
                 <w:color w:val="000000"/>
                 <w:kern w:val="0"/>
                 <w:szCs w:val="20"/>
@@ -1275,7 +1216,7 @@
             <w:proofErr w:type="spellEnd"/>
             <w:r>
               <w:rPr>
-                <w:rFonts w:hAnsi="바탕" w:cs="굴림" w:hint="eastAsia"/>
+                <w:rFonts w:asciiTheme="majorHAnsi" w:eastAsiaTheme="majorHAnsi" w:hAnsiTheme="majorHAnsi" w:cs="굴림" w:hint="eastAsia"/>
                 <w:color w:val="000000"/>
                 <w:kern w:val="0"/>
                 <w:szCs w:val="20"/>
@@ -1284,7 +1225,7 @@
             </w:r>
             <w:r>
               <w:rPr>
-                <w:rFonts w:hAnsi="바탕" w:cs="굴림" w:hint="eastAsia"/>
+                <w:rFonts w:asciiTheme="majorHAnsi" w:eastAsiaTheme="majorHAnsi" w:hAnsiTheme="majorHAnsi" w:cs="굴림" w:hint="eastAsia"/>
                 <w:b/>
                 <w:color w:val="000000"/>
                 <w:kern w:val="0"/>
@@ -1294,7 +1235,7 @@
             </w:r>
             <w:r>
               <w:rPr>
-                <w:rFonts w:hAnsi="바탕" w:cs="굴림" w:hint="eastAsia"/>
+                <w:rFonts w:asciiTheme="majorHAnsi" w:eastAsiaTheme="majorHAnsi" w:hAnsiTheme="majorHAnsi" w:cs="굴림" w:hint="eastAsia"/>
                 <w:color w:val="000000"/>
                 <w:kern w:val="0"/>
                 <w:szCs w:val="20"/>
@@ -1303,7 +1244,7 @@
             </w:r>
             <w:r>
               <w:rPr>
-                <w:rFonts w:hAnsi="바탕" w:cs="굴림" w:hint="eastAsia"/>
+                <w:rFonts w:asciiTheme="majorHAnsi" w:eastAsiaTheme="majorHAnsi" w:hAnsiTheme="majorHAnsi" w:cs="굴림" w:hint="eastAsia"/>
                 <w:b/>
                 <w:color w:val="000000"/>
                 <w:kern w:val="0"/>
@@ -1313,7 +1254,7 @@
             </w:r>
             <w:r>
               <w:rPr>
-                <w:rFonts w:hAnsi="바탕" w:cs="굴림" w:hint="eastAsia"/>
+                <w:rFonts w:asciiTheme="majorHAnsi" w:eastAsiaTheme="majorHAnsi" w:hAnsiTheme="majorHAnsi" w:cs="굴림" w:hint="eastAsia"/>
                 <w:color w:val="000000"/>
                 <w:kern w:val="0"/>
                 <w:szCs w:val="20"/>
@@ -1322,7 +1263,7 @@
             </w:r>
             <w:r>
               <w:rPr>
-                <w:rFonts w:hAnsi="바탕" w:cs="굴림" w:hint="eastAsia"/>
+                <w:rFonts w:asciiTheme="majorHAnsi" w:eastAsiaTheme="majorHAnsi" w:hAnsiTheme="majorHAnsi" w:cs="굴림" w:hint="eastAsia"/>
                 <w:color w:val="000000"/>
                 <w:kern w:val="0"/>
                 <w:szCs w:val="20"/>
@@ -1331,30 +1272,12 @@
             </w:r>
             <w:r>
               <w:rPr>
-                <w:rFonts w:hAnsi="바탕" w:cs="굴림" w:hint="eastAsia"/>
-                <w:color w:val="000000"/>
-                <w:kern w:val="0"/>
-                <w:szCs w:val="20"/>
-              </w:rPr>
-              <w:t xml:space="preserve">시간 </w:t>
-            </w:r>
-            <w:r>
-              <w:rPr>
-                <w:rFonts w:hAnsi="바탕" w:cs="굴림" w:hint="eastAsia"/>
-                <w:color w:val="000000"/>
-                <w:kern w:val="0"/>
-                <w:szCs w:val="20"/>
-              </w:rPr>
-              <w:t>수행</w:t>
-            </w:r>
-            <w:r>
-              <w:rPr>
-                <w:rFonts w:hAnsi="바탕" w:cs="굴림" w:hint="eastAsia"/>
-                <w:color w:val="000000"/>
-                <w:kern w:val="0"/>
-                <w:szCs w:val="20"/>
-              </w:rPr>
-              <w:t>)</w:t>
+                <w:rFonts w:asciiTheme="majorHAnsi" w:eastAsiaTheme="majorHAnsi" w:hAnsiTheme="majorHAnsi" w:cs="굴림" w:hint="eastAsia"/>
+                <w:color w:val="000000"/>
+                <w:kern w:val="0"/>
+                <w:szCs w:val="20"/>
+              </w:rPr>
+              <w:t>시간 수행)</w:t>
             </w:r>
           </w:p>
           <w:p>
@@ -1368,15 +1291,15 @@
               <w:autoSpaceDE/>
               <w:autoSpaceDN/>
               <w:rPr>
-                <w:rFonts w:hAnsi="바탕" w:cs="굴림"/>
-                <w:color w:val="000000"/>
-                <w:kern w:val="0"/>
-                <w:szCs w:val="20"/>
-              </w:rPr>
-            </w:pPr>
-            <w:r>
-              <w:rPr>
-                <w:rFonts w:hAnsi="바탕" w:cs="굴림" w:hint="eastAsia"/>
+                <w:rFonts w:asciiTheme="majorHAnsi" w:eastAsiaTheme="majorHAnsi" w:hAnsiTheme="majorHAnsi" w:cs="굴림"/>
+                <w:color w:val="000000"/>
+                <w:kern w:val="0"/>
+                <w:szCs w:val="20"/>
+              </w:rPr>
+            </w:pPr>
+            <w:r>
+              <w:rPr>
+                <w:rFonts w:asciiTheme="majorHAnsi" w:eastAsiaTheme="majorHAnsi" w:hAnsiTheme="majorHAnsi" w:cs="굴림" w:hint="eastAsia"/>
                 <w:color w:val="000000"/>
                 <w:kern w:val="0"/>
                 <w:szCs w:val="20"/>
@@ -1386,7 +1309,7 @@
             <w:proofErr w:type="spellStart"/>
             <w:r>
               <w:rPr>
-                <w:rFonts w:hAnsi="바탕" w:cs="굴림" w:hint="eastAsia"/>
+                <w:rFonts w:asciiTheme="majorHAnsi" w:eastAsiaTheme="majorHAnsi" w:hAnsiTheme="majorHAnsi" w:cs="굴림" w:hint="eastAsia"/>
                 <w:color w:val="000000"/>
                 <w:kern w:val="0"/>
                 <w:szCs w:val="20"/>
@@ -1396,7 +1319,7 @@
             <w:proofErr w:type="spellEnd"/>
             <w:r>
               <w:rPr>
-                <w:rFonts w:hAnsi="바탕" w:cs="굴림" w:hint="eastAsia"/>
+                <w:rFonts w:asciiTheme="majorHAnsi" w:eastAsiaTheme="majorHAnsi" w:hAnsiTheme="majorHAnsi" w:cs="굴림" w:hint="eastAsia"/>
                 <w:color w:val="000000"/>
                 <w:kern w:val="0"/>
                 <w:szCs w:val="20"/>
@@ -1405,7 +1328,7 @@
             </w:r>
             <w:r>
               <w:rPr>
-                <w:rFonts w:hAnsi="바탕" w:cs="굴림" w:hint="eastAsia"/>
+                <w:rFonts w:asciiTheme="majorHAnsi" w:eastAsiaTheme="majorHAnsi" w:hAnsiTheme="majorHAnsi" w:cs="굴림" w:hint="eastAsia"/>
                 <w:color w:val="000000"/>
                 <w:kern w:val="0"/>
                 <w:szCs w:val="20"/>
@@ -1414,7 +1337,7 @@
             </w:r>
             <w:r>
               <w:rPr>
-                <w:rFonts w:hAnsi="바탕" w:cs="굴림" w:hint="eastAsia"/>
+                <w:rFonts w:asciiTheme="majorHAnsi" w:eastAsiaTheme="majorHAnsi" w:hAnsiTheme="majorHAnsi" w:cs="굴림" w:hint="eastAsia"/>
                 <w:b/>
                 <w:color w:val="000000"/>
                 <w:kern w:val="0"/>
@@ -1424,7 +1347,7 @@
             </w:r>
             <w:r>
               <w:rPr>
-                <w:rFonts w:hAnsi="바탕" w:cs="굴림" w:hint="eastAsia"/>
+                <w:rFonts w:asciiTheme="majorHAnsi" w:eastAsiaTheme="majorHAnsi" w:hAnsiTheme="majorHAnsi" w:cs="굴림" w:hint="eastAsia"/>
                 <w:b/>
                 <w:color w:val="000000"/>
                 <w:kern w:val="0"/>
@@ -1434,7 +1357,7 @@
             </w:r>
             <w:r>
               <w:rPr>
-                <w:rFonts w:hAnsi="바탕" w:cs="굴림" w:hint="eastAsia"/>
+                <w:rFonts w:asciiTheme="majorHAnsi" w:eastAsiaTheme="majorHAnsi" w:hAnsiTheme="majorHAnsi" w:cs="굴림" w:hint="eastAsia"/>
                 <w:color w:val="000000"/>
                 <w:kern w:val="0"/>
                 <w:szCs w:val="20"/>
@@ -1443,7 +1366,7 @@
             </w:r>
             <w:r>
               <w:rPr>
-                <w:rFonts w:hAnsi="바탕" w:cs="굴림" w:hint="eastAsia"/>
+                <w:rFonts w:asciiTheme="majorHAnsi" w:eastAsiaTheme="majorHAnsi" w:hAnsiTheme="majorHAnsi" w:cs="굴림" w:hint="eastAsia"/>
                 <w:color w:val="000000"/>
                 <w:kern w:val="0"/>
                 <w:szCs w:val="20"/>
@@ -1452,7 +1375,7 @@
             </w:r>
             <w:r>
               <w:rPr>
-                <w:rFonts w:hAnsi="바탕" w:cs="굴림" w:hint="eastAsia"/>
+                <w:rFonts w:asciiTheme="majorHAnsi" w:eastAsiaTheme="majorHAnsi" w:hAnsiTheme="majorHAnsi" w:cs="굴림" w:hint="eastAsia"/>
                 <w:color w:val="000000"/>
                 <w:kern w:val="0"/>
                 <w:szCs w:val="20"/>
@@ -1479,32 +1402,22 @@
               <w:autoSpaceDN/>
               <w:jc w:val="center"/>
               <w:rPr>
-                <w:rFonts w:ascii="휴먼엑스포" w:eastAsia="휴먼엑스포" w:hAnsi="굴림" w:cs="굴림"/>
-                <w:b/>
-                <w:color w:val="000000"/>
-                <w:kern w:val="0"/>
-                <w:szCs w:val="20"/>
-              </w:rPr>
-            </w:pPr>
-            <w:r>
-              <w:rPr>
-                <w:rFonts w:ascii="휴먼엑스포" w:eastAsia="휴먼엑스포" w:hAnsi="굴림" w:cs="굴림" w:hint="eastAsia"/>
-                <w:b/>
-                <w:color w:val="000000"/>
-                <w:kern w:val="0"/>
-                <w:szCs w:val="20"/>
-              </w:rPr>
-              <w:t>읽은</w:t>
-            </w:r>
-            <w:r>
-              <w:rPr>
-                <w:rFonts w:ascii="휴먼엑스포" w:eastAsia="휴먼엑스포" w:hAnsi="굴림" w:cs="굴림" w:hint="eastAsia"/>
-                <w:b/>
-                <w:color w:val="000000"/>
-                <w:kern w:val="0"/>
-                <w:szCs w:val="20"/>
-              </w:rPr>
-              <w:t xml:space="preserve"> 소스</w:t>
+                <w:rFonts w:asciiTheme="majorHAnsi" w:eastAsiaTheme="majorHAnsi" w:hAnsiTheme="majorHAnsi" w:cs="굴림"/>
+                <w:b/>
+                <w:color w:val="000000"/>
+                <w:kern w:val="0"/>
+                <w:szCs w:val="20"/>
+              </w:rPr>
+            </w:pPr>
+            <w:r>
+              <w:rPr>
+                <w:rFonts w:asciiTheme="majorHAnsi" w:eastAsiaTheme="majorHAnsi" w:hAnsiTheme="majorHAnsi" w:cs="굴림" w:hint="eastAsia"/>
+                <w:b/>
+                <w:color w:val="000000"/>
+                <w:kern w:val="0"/>
+                <w:szCs w:val="20"/>
+              </w:rPr>
+              <w:t>읽은 소스</w:t>
             </w:r>
           </w:p>
         </w:tc>
@@ -1521,15 +1434,15 @@
               <w:autoSpaceDE/>
               <w:autoSpaceDN/>
               <w:rPr>
-                <w:rFonts w:hAnsi="바탕" w:cs="굴림"/>
-                <w:color w:val="000000"/>
-                <w:kern w:val="0"/>
-                <w:szCs w:val="20"/>
-              </w:rPr>
-            </w:pPr>
-            <w:r>
-              <w:rPr>
-                <w:rFonts w:hAnsi="바탕" w:cs="굴림" w:hint="eastAsia"/>
+                <w:rFonts w:asciiTheme="majorHAnsi" w:eastAsiaTheme="majorHAnsi" w:hAnsiTheme="majorHAnsi" w:cs="굴림"/>
+                <w:color w:val="000000"/>
+                <w:kern w:val="0"/>
+                <w:szCs w:val="20"/>
+              </w:rPr>
+            </w:pPr>
+            <w:r>
+              <w:rPr>
+                <w:rFonts w:asciiTheme="majorHAnsi" w:eastAsiaTheme="majorHAnsi" w:hAnsiTheme="majorHAnsi" w:cs="굴림" w:hint="eastAsia"/>
                 <w:color w:val="000000"/>
                 <w:kern w:val="0"/>
                 <w:szCs w:val="20"/>
@@ -1539,7 +1452,7 @@
             <w:proofErr w:type="spellStart"/>
             <w:r>
               <w:rPr>
-                <w:rFonts w:hAnsi="바탕" w:cs="굴림" w:hint="eastAsia"/>
+                <w:rFonts w:asciiTheme="majorHAnsi" w:eastAsiaTheme="majorHAnsi" w:hAnsiTheme="majorHAnsi" w:cs="굴림" w:hint="eastAsia"/>
                 <w:color w:val="000000"/>
                 <w:kern w:val="0"/>
                 <w:szCs w:val="20"/>
@@ -1549,7 +1462,7 @@
             <w:proofErr w:type="spellEnd"/>
             <w:r>
               <w:rPr>
-                <w:rFonts w:hAnsi="바탕" w:cs="굴림" w:hint="eastAsia"/>
+                <w:rFonts w:asciiTheme="majorHAnsi" w:eastAsiaTheme="majorHAnsi" w:hAnsiTheme="majorHAnsi" w:cs="굴림" w:hint="eastAsia"/>
                 <w:color w:val="000000"/>
                 <w:kern w:val="0"/>
                 <w:szCs w:val="20"/>
@@ -1559,7 +1472,7 @@
             <w:proofErr w:type="spellStart"/>
             <w:r>
               <w:rPr>
-                <w:rFonts w:hAnsi="바탕" w:cs="굴림" w:hint="eastAsia"/>
+                <w:rFonts w:asciiTheme="majorHAnsi" w:eastAsiaTheme="majorHAnsi" w:hAnsiTheme="majorHAnsi" w:cs="굴림" w:hint="eastAsia"/>
                 <w:color w:val="000000"/>
                 <w:kern w:val="0"/>
                 <w:szCs w:val="20"/>
@@ -1575,15 +1488,15 @@
               <w:autoSpaceDE/>
               <w:autoSpaceDN/>
               <w:rPr>
-                <w:rFonts w:hAnsi="바탕" w:cs="굴림" w:hint="eastAsia"/>
-                <w:color w:val="000000"/>
-                <w:kern w:val="0"/>
-                <w:szCs w:val="20"/>
-              </w:rPr>
-            </w:pPr>
-            <w:r>
-              <w:rPr>
-                <w:rFonts w:hAnsi="바탕" w:cs="굴림" w:hint="eastAsia"/>
+                <w:rFonts w:asciiTheme="majorHAnsi" w:eastAsiaTheme="majorHAnsi" w:hAnsiTheme="majorHAnsi" w:cs="굴림"/>
+                <w:color w:val="000000"/>
+                <w:kern w:val="0"/>
+                <w:szCs w:val="20"/>
+              </w:rPr>
+            </w:pPr>
+            <w:r>
+              <w:rPr>
+                <w:rFonts w:asciiTheme="majorHAnsi" w:eastAsiaTheme="majorHAnsi" w:hAnsiTheme="majorHAnsi" w:cs="굴림" w:hint="eastAsia"/>
                 <w:color w:val="000000"/>
                 <w:kern w:val="0"/>
                 <w:szCs w:val="20"/>
@@ -1598,15 +1511,15 @@
               <w:autoSpaceDE/>
               <w:autoSpaceDN/>
               <w:rPr>
-                <w:rFonts w:hAnsi="바탕" w:cs="굴림" w:hint="eastAsia"/>
-                <w:color w:val="000000"/>
-                <w:kern w:val="0"/>
-                <w:szCs w:val="20"/>
-              </w:rPr>
-            </w:pPr>
-            <w:r>
-              <w:rPr>
-                <w:rFonts w:hAnsi="바탕" w:cs="굴림" w:hint="eastAsia"/>
+                <w:rFonts w:asciiTheme="majorHAnsi" w:eastAsiaTheme="majorHAnsi" w:hAnsiTheme="majorHAnsi" w:cs="굴림"/>
+                <w:color w:val="000000"/>
+                <w:kern w:val="0"/>
+                <w:szCs w:val="20"/>
+              </w:rPr>
+            </w:pPr>
+            <w:r>
+              <w:rPr>
+                <w:rFonts w:asciiTheme="majorHAnsi" w:eastAsiaTheme="majorHAnsi" w:hAnsiTheme="majorHAnsi" w:cs="굴림" w:hint="eastAsia"/>
                 <w:color w:val="000000"/>
                 <w:kern w:val="0"/>
                 <w:szCs w:val="20"/>
@@ -1616,7 +1529,7 @@
             <w:proofErr w:type="spellStart"/>
             <w:r>
               <w:rPr>
-                <w:rFonts w:hAnsi="바탕" w:cs="굴림" w:hint="eastAsia"/>
+                <w:rFonts w:asciiTheme="majorHAnsi" w:eastAsiaTheme="majorHAnsi" w:hAnsiTheme="majorHAnsi" w:cs="굴림" w:hint="eastAsia"/>
                 <w:color w:val="000000"/>
                 <w:kern w:val="0"/>
                 <w:szCs w:val="20"/>
@@ -1626,7 +1539,7 @@
             <w:proofErr w:type="spellEnd"/>
             <w:r>
               <w:rPr>
-                <w:rFonts w:hAnsi="바탕" w:cs="굴림" w:hint="eastAsia"/>
+                <w:rFonts w:asciiTheme="majorHAnsi" w:eastAsiaTheme="majorHAnsi" w:hAnsiTheme="majorHAnsi" w:cs="굴림" w:hint="eastAsia"/>
                 <w:color w:val="000000"/>
                 <w:kern w:val="0"/>
                 <w:szCs w:val="20"/>
@@ -1636,7 +1549,7 @@
             <w:proofErr w:type="spellStart"/>
             <w:r>
               <w:rPr>
-                <w:rFonts w:hAnsi="바탕" w:cs="굴림" w:hint="eastAsia"/>
+                <w:rFonts w:asciiTheme="majorHAnsi" w:eastAsiaTheme="majorHAnsi" w:hAnsiTheme="majorHAnsi" w:cs="굴림" w:hint="eastAsia"/>
                 <w:color w:val="000000"/>
                 <w:kern w:val="0"/>
                 <w:szCs w:val="20"/>
@@ -1646,7 +1559,7 @@
             <w:proofErr w:type="spellEnd"/>
             <w:r>
               <w:rPr>
-                <w:rFonts w:hAnsi="바탕" w:cs="굴림" w:hint="eastAsia"/>
+                <w:rFonts w:asciiTheme="majorHAnsi" w:eastAsiaTheme="majorHAnsi" w:hAnsiTheme="majorHAnsi" w:cs="굴림" w:hint="eastAsia"/>
                 <w:color w:val="000000"/>
                 <w:kern w:val="0"/>
                 <w:szCs w:val="20"/>
@@ -1656,7 +1569,7 @@
             <w:proofErr w:type="spellStart"/>
             <w:r>
               <w:rPr>
-                <w:rFonts w:hAnsi="바탕" w:cs="굴림" w:hint="eastAsia"/>
+                <w:rFonts w:asciiTheme="majorHAnsi" w:eastAsiaTheme="majorHAnsi" w:hAnsiTheme="majorHAnsi" w:cs="굴림" w:hint="eastAsia"/>
                 <w:color w:val="000000"/>
                 <w:kern w:val="0"/>
                 <w:szCs w:val="20"/>
@@ -1672,15 +1585,15 @@
               <w:autoSpaceDE/>
               <w:autoSpaceDN/>
               <w:rPr>
-                <w:rFonts w:hAnsi="바탕" w:cs="굴림"/>
-                <w:color w:val="000000"/>
-                <w:kern w:val="0"/>
-                <w:szCs w:val="20"/>
-              </w:rPr>
-            </w:pPr>
-            <w:r>
-              <w:rPr>
-                <w:rFonts w:hAnsi="바탕" w:cs="굴림" w:hint="eastAsia"/>
+                <w:rFonts w:asciiTheme="majorHAnsi" w:eastAsiaTheme="majorHAnsi" w:hAnsiTheme="majorHAnsi" w:cs="굴림"/>
+                <w:color w:val="000000"/>
+                <w:kern w:val="0"/>
+                <w:szCs w:val="20"/>
+              </w:rPr>
+            </w:pPr>
+            <w:r>
+              <w:rPr>
+                <w:rFonts w:asciiTheme="majorHAnsi" w:eastAsiaTheme="majorHAnsi" w:hAnsiTheme="majorHAnsi" w:cs="굴림" w:hint="eastAsia"/>
                 <w:color w:val="000000"/>
                 <w:kern w:val="0"/>
                 <w:szCs w:val="20"/>
@@ -1690,7 +1603,7 @@
             <w:proofErr w:type="spellStart"/>
             <w:r>
               <w:rPr>
-                <w:rFonts w:hAnsi="바탕" w:cs="굴림" w:hint="eastAsia"/>
+                <w:rFonts w:asciiTheme="majorHAnsi" w:eastAsiaTheme="majorHAnsi" w:hAnsiTheme="majorHAnsi" w:cs="굴림" w:hint="eastAsia"/>
                 <w:color w:val="000000"/>
                 <w:kern w:val="0"/>
                 <w:szCs w:val="20"/>
@@ -1713,15 +1626,15 @@
               <w:autoSpaceDN/>
               <w:jc w:val="center"/>
               <w:rPr>
-                <w:rFonts w:hAnsi="바탕" w:cs="굴림"/>
-                <w:color w:val="000000"/>
-                <w:kern w:val="0"/>
-                <w:szCs w:val="20"/>
-              </w:rPr>
-            </w:pPr>
-            <w:r>
-              <w:rPr>
-                <w:rFonts w:ascii="휴먼엑스포" w:eastAsia="휴먼엑스포" w:hAnsi="굴림" w:cs="굴림" w:hint="eastAsia"/>
+                <w:rFonts w:asciiTheme="majorHAnsi" w:eastAsiaTheme="majorHAnsi" w:hAnsiTheme="majorHAnsi" w:cs="굴림"/>
+                <w:color w:val="000000"/>
+                <w:kern w:val="0"/>
+                <w:szCs w:val="20"/>
+              </w:rPr>
+            </w:pPr>
+            <w:r>
+              <w:rPr>
+                <w:rFonts w:asciiTheme="majorHAnsi" w:eastAsiaTheme="majorHAnsi" w:hAnsiTheme="majorHAnsi" w:cs="굴림" w:hint="eastAsia"/>
                 <w:color w:val="000000"/>
                 <w:kern w:val="0"/>
                 <w:szCs w:val="20"/>
@@ -1742,7 +1655,7 @@
               <w:autoSpaceDE/>
               <w:autoSpaceDN/>
               <w:rPr>
-                <w:rFonts w:hAnsi="바탕" w:cs="굴림"/>
+                <w:rFonts w:asciiTheme="majorHAnsi" w:eastAsiaTheme="majorHAnsi" w:hAnsiTheme="majorHAnsi" w:cs="굴림"/>
                 <w:color w:val="000000"/>
                 <w:kern w:val="0"/>
                 <w:szCs w:val="20"/>
@@ -1763,15 +1676,15 @@
               <w:autoSpaceDN/>
               <w:jc w:val="center"/>
               <w:rPr>
-                <w:rFonts w:hAnsi="바탕" w:cs="굴림"/>
-                <w:color w:val="000000"/>
-                <w:kern w:val="0"/>
-                <w:szCs w:val="20"/>
-              </w:rPr>
-            </w:pPr>
-            <w:r>
-              <w:rPr>
-                <w:rFonts w:ascii="휴먼엑스포" w:eastAsia="휴먼엑스포" w:hAnsi="굴림" w:cs="굴림" w:hint="eastAsia"/>
+                <w:rFonts w:asciiTheme="majorHAnsi" w:eastAsiaTheme="majorHAnsi" w:hAnsiTheme="majorHAnsi" w:cs="굴림"/>
+                <w:color w:val="000000"/>
+                <w:kern w:val="0"/>
+                <w:szCs w:val="20"/>
+              </w:rPr>
+            </w:pPr>
+            <w:r>
+              <w:rPr>
+                <w:rFonts w:asciiTheme="majorHAnsi" w:eastAsiaTheme="majorHAnsi" w:hAnsiTheme="majorHAnsi" w:cs="굴림" w:hint="eastAsia"/>
                 <w:color w:val="000000"/>
                 <w:kern w:val="0"/>
                 <w:szCs w:val="20"/>
@@ -1792,7 +1705,7 @@
               <w:autoSpaceDE/>
               <w:autoSpaceDN/>
               <w:rPr>
-                <w:rFonts w:hAnsi="바탕" w:cs="굴림"/>
+                <w:rFonts w:asciiTheme="majorHAnsi" w:eastAsiaTheme="majorHAnsi" w:hAnsiTheme="majorHAnsi" w:cs="굴림"/>
                 <w:color w:val="000000"/>
                 <w:kern w:val="0"/>
                 <w:szCs w:val="20"/>
@@ -1818,16 +1731,16 @@
               <w:autoSpaceDN/>
               <w:jc w:val="center"/>
               <w:rPr>
-                <w:rFonts w:ascii="휴먼엑스포" w:eastAsia="휴먼엑스포" w:hAnsi="굴림" w:cs="굴림"/>
-                <w:b/>
-                <w:color w:val="000000"/>
-                <w:kern w:val="0"/>
-                <w:szCs w:val="20"/>
-              </w:rPr>
-            </w:pPr>
-            <w:r>
-              <w:rPr>
-                <w:rFonts w:ascii="휴먼엑스포" w:eastAsia="휴먼엑스포" w:hAnsi="굴림" w:cs="굴림" w:hint="eastAsia"/>
+                <w:rFonts w:asciiTheme="majorHAnsi" w:eastAsiaTheme="majorHAnsi" w:hAnsiTheme="majorHAnsi" w:cs="굴림"/>
+                <w:b/>
+                <w:color w:val="000000"/>
+                <w:kern w:val="0"/>
+                <w:szCs w:val="20"/>
+              </w:rPr>
+            </w:pPr>
+            <w:r>
+              <w:rPr>
+                <w:rFonts w:asciiTheme="majorHAnsi" w:eastAsiaTheme="majorHAnsi" w:hAnsiTheme="majorHAnsi" w:cs="굴림" w:hint="eastAsia"/>
                 <w:b/>
                 <w:color w:val="000000"/>
                 <w:kern w:val="0"/>
@@ -1850,15 +1763,15 @@
               <w:autoSpaceDE/>
               <w:autoSpaceDN/>
               <w:rPr>
-                <w:rFonts w:hAnsi="바탕" w:cs="굴림"/>
-                <w:color w:val="000000"/>
-                <w:kern w:val="0"/>
-                <w:szCs w:val="20"/>
-              </w:rPr>
-            </w:pPr>
-            <w:r>
-              <w:rPr>
-                <w:rFonts w:hAnsi="바탕" w:cs="굴림" w:hint="eastAsia"/>
+                <w:rFonts w:asciiTheme="majorHAnsi" w:eastAsiaTheme="majorHAnsi" w:hAnsiTheme="majorHAnsi" w:cs="굴림"/>
+                <w:color w:val="000000"/>
+                <w:kern w:val="0"/>
+                <w:szCs w:val="20"/>
+              </w:rPr>
+            </w:pPr>
+            <w:r>
+              <w:rPr>
+                <w:rFonts w:asciiTheme="majorHAnsi" w:eastAsiaTheme="majorHAnsi" w:hAnsiTheme="majorHAnsi" w:cs="굴림" w:hint="eastAsia"/>
                 <w:color w:val="000000"/>
                 <w:kern w:val="0"/>
                 <w:szCs w:val="20"/>
@@ -1867,7 +1780,7 @@
             </w:r>
             <w:r>
               <w:rPr>
-                <w:rFonts w:hAnsi="바탕" w:cs="굴림" w:hint="eastAsia"/>
+                <w:rFonts w:asciiTheme="majorHAnsi" w:eastAsiaTheme="majorHAnsi" w:hAnsiTheme="majorHAnsi" w:cs="굴림" w:hint="eastAsia"/>
                 <w:color w:val="000000"/>
                 <w:kern w:val="0"/>
                 <w:szCs w:val="20"/>
@@ -1877,7 +1790,7 @@
             <w:proofErr w:type="spellStart"/>
             <w:r>
               <w:rPr>
-                <w:rFonts w:hAnsi="바탕" w:cs="굴림" w:hint="eastAsia"/>
+                <w:rFonts w:asciiTheme="majorHAnsi" w:eastAsiaTheme="majorHAnsi" w:hAnsiTheme="majorHAnsi" w:cs="굴림" w:hint="eastAsia"/>
                 <w:color w:val="000000"/>
                 <w:kern w:val="0"/>
                 <w:szCs w:val="20"/>
@@ -1887,7 +1800,7 @@
             <w:proofErr w:type="spellEnd"/>
             <w:r>
               <w:rPr>
-                <w:rFonts w:hAnsi="바탕" w:cs="굴림" w:hint="eastAsia"/>
+                <w:rFonts w:asciiTheme="majorHAnsi" w:eastAsiaTheme="majorHAnsi" w:hAnsiTheme="majorHAnsi" w:cs="굴림" w:hint="eastAsia"/>
                 <w:color w:val="000000"/>
                 <w:kern w:val="0"/>
                 <w:szCs w:val="20"/>
@@ -1897,7 +1810,7 @@
             <w:proofErr w:type="spellStart"/>
             <w:r>
               <w:rPr>
-                <w:rFonts w:hAnsi="바탕" w:cs="굴림" w:hint="eastAsia"/>
+                <w:rFonts w:asciiTheme="majorHAnsi" w:eastAsiaTheme="majorHAnsi" w:hAnsiTheme="majorHAnsi" w:cs="굴림" w:hint="eastAsia"/>
                 <w:color w:val="000000"/>
                 <w:kern w:val="0"/>
                 <w:szCs w:val="20"/>
@@ -1920,15 +1833,15 @@
               <w:autoSpaceDN/>
               <w:jc w:val="center"/>
               <w:rPr>
-                <w:rFonts w:hAnsi="바탕" w:cs="굴림"/>
-                <w:color w:val="000000"/>
-                <w:kern w:val="0"/>
-                <w:szCs w:val="20"/>
-              </w:rPr>
-            </w:pPr>
-            <w:r>
-              <w:rPr>
-                <w:rFonts w:ascii="휴먼엑스포" w:eastAsia="휴먼엑스포" w:hAnsi="굴림" w:cs="굴림" w:hint="eastAsia"/>
+                <w:rFonts w:asciiTheme="majorHAnsi" w:eastAsiaTheme="majorHAnsi" w:hAnsiTheme="majorHAnsi" w:cs="굴림"/>
+                <w:color w:val="000000"/>
+                <w:kern w:val="0"/>
+                <w:szCs w:val="20"/>
+              </w:rPr>
+            </w:pPr>
+            <w:r>
+              <w:rPr>
+                <w:rFonts w:asciiTheme="majorHAnsi" w:eastAsiaTheme="majorHAnsi" w:hAnsiTheme="majorHAnsi" w:cs="굴림" w:hint="eastAsia"/>
                 <w:color w:val="000000"/>
                 <w:kern w:val="0"/>
                 <w:szCs w:val="20"/>
@@ -1949,7 +1862,7 @@
               <w:autoSpaceDE/>
               <w:autoSpaceDN/>
               <w:rPr>
-                <w:rFonts w:hAnsi="바탕" w:cs="굴림"/>
+                <w:rFonts w:asciiTheme="majorHAnsi" w:eastAsiaTheme="majorHAnsi" w:hAnsiTheme="majorHAnsi" w:cs="굴림"/>
                 <w:color w:val="000000"/>
                 <w:kern w:val="0"/>
                 <w:szCs w:val="20"/>
@@ -1970,15 +1883,15 @@
               <w:autoSpaceDN/>
               <w:jc w:val="center"/>
               <w:rPr>
-                <w:rFonts w:hAnsi="바탕" w:cs="굴림"/>
-                <w:color w:val="000000"/>
-                <w:kern w:val="0"/>
-                <w:szCs w:val="20"/>
-              </w:rPr>
-            </w:pPr>
-            <w:r>
-              <w:rPr>
-                <w:rFonts w:ascii="휴먼엑스포" w:eastAsia="휴먼엑스포" w:hAnsi="굴림" w:cs="굴림" w:hint="eastAsia"/>
+                <w:rFonts w:asciiTheme="majorHAnsi" w:eastAsiaTheme="majorHAnsi" w:hAnsiTheme="majorHAnsi" w:cs="굴림"/>
+                <w:color w:val="000000"/>
+                <w:kern w:val="0"/>
+                <w:szCs w:val="20"/>
+              </w:rPr>
+            </w:pPr>
+            <w:r>
+              <w:rPr>
+                <w:rFonts w:asciiTheme="majorHAnsi" w:eastAsiaTheme="majorHAnsi" w:hAnsiTheme="majorHAnsi" w:cs="굴림" w:hint="eastAsia"/>
                 <w:color w:val="000000"/>
                 <w:kern w:val="0"/>
                 <w:szCs w:val="20"/>
@@ -1999,7 +1912,7 @@
               <w:autoSpaceDE/>
               <w:autoSpaceDN/>
               <w:rPr>
-                <w:rFonts w:hAnsi="바탕" w:cs="굴림"/>
+                <w:rFonts w:asciiTheme="majorHAnsi" w:eastAsiaTheme="majorHAnsi" w:hAnsiTheme="majorHAnsi" w:cs="굴림"/>
                 <w:color w:val="000000"/>
                 <w:kern w:val="0"/>
                 <w:szCs w:val="20"/>
@@ -2021,16 +1934,16 @@
             <w:pPr>
               <w:jc w:val="center"/>
               <w:rPr>
-                <w:rFonts w:ascii="휴먼엑스포" w:eastAsia="휴먼엑스포" w:hAnsi="굴림" w:cs="굴림"/>
-                <w:b/>
-                <w:color w:val="000000"/>
-                <w:kern w:val="0"/>
-                <w:szCs w:val="20"/>
-              </w:rPr>
-            </w:pPr>
-            <w:r>
-              <w:rPr>
-                <w:rFonts w:ascii="휴먼엑스포" w:eastAsia="휴먼엑스포" w:hAnsi="굴림" w:cs="굴림" w:hint="eastAsia"/>
+                <w:rFonts w:asciiTheme="majorHAnsi" w:eastAsiaTheme="majorHAnsi" w:hAnsiTheme="majorHAnsi" w:cs="굴림"/>
+                <w:b/>
+                <w:color w:val="000000"/>
+                <w:kern w:val="0"/>
+                <w:szCs w:val="20"/>
+              </w:rPr>
+            </w:pPr>
+            <w:r>
+              <w:rPr>
+                <w:rFonts w:asciiTheme="majorHAnsi" w:eastAsiaTheme="majorHAnsi" w:hAnsiTheme="majorHAnsi" w:cs="굴림" w:hint="eastAsia"/>
                 <w:b/>
                 <w:color w:val="000000"/>
                 <w:kern w:val="0"/>
@@ -2053,7 +1966,7 @@
               <w:autoSpaceDE/>
               <w:autoSpaceDN/>
               <w:rPr>
-                <w:rFonts w:hAnsi="바탕" w:cs="굴림"/>
+                <w:rFonts w:asciiTheme="majorHAnsi" w:eastAsiaTheme="majorHAnsi" w:hAnsiTheme="majorHAnsi" w:cs="굴림"/>
                 <w:color w:val="000000"/>
                 <w:kern w:val="0"/>
                 <w:szCs w:val="20"/>
@@ -2074,15 +1987,15 @@
               <w:autoSpaceDN/>
               <w:jc w:val="center"/>
               <w:rPr>
-                <w:rFonts w:hAnsi="바탕" w:cs="굴림"/>
-                <w:color w:val="000000"/>
-                <w:kern w:val="0"/>
-                <w:szCs w:val="20"/>
-              </w:rPr>
-            </w:pPr>
-            <w:r>
-              <w:rPr>
-                <w:rFonts w:ascii="휴먼엑스포" w:eastAsia="휴먼엑스포" w:hAnsi="굴림" w:cs="굴림" w:hint="eastAsia"/>
+                <w:rFonts w:asciiTheme="majorHAnsi" w:eastAsiaTheme="majorHAnsi" w:hAnsiTheme="majorHAnsi" w:cs="굴림"/>
+                <w:color w:val="000000"/>
+                <w:kern w:val="0"/>
+                <w:szCs w:val="20"/>
+              </w:rPr>
+            </w:pPr>
+            <w:r>
+              <w:rPr>
+                <w:rFonts w:asciiTheme="majorHAnsi" w:eastAsiaTheme="majorHAnsi" w:hAnsiTheme="majorHAnsi" w:cs="굴림" w:hint="eastAsia"/>
                 <w:color w:val="000000"/>
                 <w:kern w:val="0"/>
                 <w:szCs w:val="20"/>
@@ -2103,7 +2016,7 @@
               <w:autoSpaceDE/>
               <w:autoSpaceDN/>
               <w:rPr>
-                <w:rFonts w:hAnsi="바탕" w:cs="굴림"/>
+                <w:rFonts w:asciiTheme="majorHAnsi" w:eastAsiaTheme="majorHAnsi" w:hAnsiTheme="majorHAnsi" w:cs="굴림"/>
                 <w:color w:val="000000"/>
                 <w:kern w:val="0"/>
                 <w:szCs w:val="20"/>
@@ -2124,15 +2037,15 @@
               <w:autoSpaceDN/>
               <w:jc w:val="center"/>
               <w:rPr>
-                <w:rFonts w:hAnsi="바탕" w:cs="굴림"/>
-                <w:color w:val="000000"/>
-                <w:kern w:val="0"/>
-                <w:szCs w:val="20"/>
-              </w:rPr>
-            </w:pPr>
-            <w:r>
-              <w:rPr>
-                <w:rFonts w:ascii="휴먼엑스포" w:eastAsia="휴먼엑스포" w:hAnsi="굴림" w:cs="굴림" w:hint="eastAsia"/>
+                <w:rFonts w:asciiTheme="majorHAnsi" w:eastAsiaTheme="majorHAnsi" w:hAnsiTheme="majorHAnsi" w:cs="굴림"/>
+                <w:color w:val="000000"/>
+                <w:kern w:val="0"/>
+                <w:szCs w:val="20"/>
+              </w:rPr>
+            </w:pPr>
+            <w:r>
+              <w:rPr>
+                <w:rFonts w:asciiTheme="majorHAnsi" w:eastAsiaTheme="majorHAnsi" w:hAnsiTheme="majorHAnsi" w:cs="굴림" w:hint="eastAsia"/>
                 <w:color w:val="000000"/>
                 <w:kern w:val="0"/>
                 <w:szCs w:val="20"/>
@@ -2153,7 +2066,7 @@
               <w:autoSpaceDE/>
               <w:autoSpaceDN/>
               <w:rPr>
-                <w:rFonts w:hAnsi="바탕" w:cs="굴림"/>
+                <w:rFonts w:asciiTheme="majorHAnsi" w:eastAsiaTheme="majorHAnsi" w:hAnsiTheme="majorHAnsi" w:cs="굴림"/>
                 <w:color w:val="000000"/>
                 <w:kern w:val="0"/>
                 <w:szCs w:val="20"/>
@@ -2175,16 +2088,16 @@
             <w:pPr>
               <w:jc w:val="center"/>
               <w:rPr>
-                <w:rFonts w:ascii="휴먼엑스포" w:eastAsia="휴먼엑스포" w:hAnsi="굴림" w:cs="굴림"/>
-                <w:b/>
-                <w:color w:val="000000"/>
-                <w:kern w:val="0"/>
-                <w:szCs w:val="20"/>
-              </w:rPr>
-            </w:pPr>
-            <w:r>
-              <w:rPr>
-                <w:rFonts w:ascii="휴먼엑스포" w:eastAsia="휴먼엑스포" w:hAnsi="굴림" w:cs="굴림" w:hint="eastAsia"/>
+                <w:rFonts w:asciiTheme="majorHAnsi" w:eastAsiaTheme="majorHAnsi" w:hAnsiTheme="majorHAnsi" w:cs="굴림"/>
+                <w:b/>
+                <w:color w:val="000000"/>
+                <w:kern w:val="0"/>
+                <w:szCs w:val="20"/>
+              </w:rPr>
+            </w:pPr>
+            <w:r>
+              <w:rPr>
+                <w:rFonts w:asciiTheme="majorHAnsi" w:eastAsiaTheme="majorHAnsi" w:hAnsiTheme="majorHAnsi" w:cs="굴림" w:hint="eastAsia"/>
                 <w:b/>
                 <w:color w:val="000000"/>
                 <w:kern w:val="0"/>
@@ -2197,15 +2110,15 @@
             <w:pPr>
               <w:jc w:val="center"/>
               <w:rPr>
-                <w:rFonts w:ascii="휴먼엑스포" w:eastAsia="휴먼엑스포" w:hAnsi="굴림" w:cs="굴림"/>
-                <w:color w:val="000000"/>
-                <w:kern w:val="0"/>
-                <w:szCs w:val="20"/>
-              </w:rPr>
-            </w:pPr>
-            <w:r>
-              <w:rPr>
-                <w:rFonts w:ascii="휴먼엑스포" w:eastAsia="휴먼엑스포" w:hAnsi="굴림" w:cs="굴림" w:hint="eastAsia"/>
+                <w:rFonts w:asciiTheme="majorHAnsi" w:eastAsiaTheme="majorHAnsi" w:hAnsiTheme="majorHAnsi" w:cs="굴림"/>
+                <w:color w:val="000000"/>
+                <w:kern w:val="0"/>
+                <w:szCs w:val="20"/>
+              </w:rPr>
+            </w:pPr>
+            <w:r>
+              <w:rPr>
+                <w:rFonts w:asciiTheme="majorHAnsi" w:eastAsiaTheme="majorHAnsi" w:hAnsiTheme="majorHAnsi" w:cs="굴림" w:hint="eastAsia"/>
                 <w:b/>
                 <w:color w:val="000000"/>
                 <w:kern w:val="0"/>
@@ -2227,7 +2140,7 @@
               <w:autoSpaceDE/>
               <w:autoSpaceDN/>
               <w:rPr>
-                <w:rFonts w:hAnsi="바탕" w:cs="굴림"/>
+                <w:rFonts w:asciiTheme="majorHAnsi" w:eastAsiaTheme="majorHAnsi" w:hAnsiTheme="majorHAnsi" w:cs="굴림"/>
                 <w:color w:val="000000"/>
                 <w:kern w:val="0"/>
                 <w:szCs w:val="20"/>
@@ -2238,9 +2151,14 @@
       </w:tr>
     </w:tbl>
     <w:p>
+      <w:pPr>
+        <w:rPr>
+          <w:rFonts w:asciiTheme="majorHAnsi" w:eastAsiaTheme="majorHAnsi" w:hAnsiTheme="majorHAnsi"/>
+        </w:rPr>
+      </w:pPr>
       <w:r>
         <w:rPr>
-          <w:rFonts w:hint="eastAsia"/>
+          <w:rFonts w:asciiTheme="majorHAnsi" w:eastAsiaTheme="majorHAnsi" w:hAnsiTheme="majorHAnsi" w:hint="eastAsia"/>
         </w:rPr>
         <w:t>.</w:t>
       </w:r>
@@ -3707,7 +3625,7 @@
 </file>
 
 <file path=customXml/itemProps1.xml><?xml version="1.0" encoding="utf-8"?>
-<ds:datastoreItem xmlns:ds="http://schemas.openxmlformats.org/officeDocument/2006/customXml" ds:itemID="{8B86A706-1B86-4DFB-BCED-088103F6C4ED}">
+<ds:datastoreItem xmlns:ds="http://schemas.openxmlformats.org/officeDocument/2006/customXml" ds:itemID="{F1CFE497-7764-46FE-955A-880F791A72FC}">
   <ds:schemaRefs>
     <ds:schemaRef ds:uri="http://schemas.openxmlformats.org/officeDocument/2006/bibliography"/>
   </ds:schemaRefs>

</xml_diff>